<commit_message>
conceptual desing report, in Arbeit
</commit_message>
<xml_diff>
--- a/Data-Science-Project/project.1/statistiken.2019-08-22T0000-bis-2019-08-28T1000/report/CDR.docx
+++ b/Data-Science-Project/project.1/statistiken.2019-08-22T0000-bis-2019-08-28T1000/report/CDR.docx
@@ -17,6 +17,7 @@
           <w:color w:val="3C78D8"/>
           <w:sz w:val="28"/>
           <w:szCs w:val="28"/>
+          <w:lang w:val="it-CH"/>
         </w:rPr>
       </w:pPr>
       <w:r>
@@ -25,6 +26,7 @@
           <w:color w:val="3C78D8"/>
           <w:sz w:val="28"/>
           <w:szCs w:val="28"/>
+          <w:lang w:val="it-CH"/>
         </w:rPr>
         <w:t>Marco Bassi</w:t>
       </w:r>
@@ -43,6 +45,7 @@
           <w:color w:val="666666"/>
           <w:sz w:val="20"/>
           <w:szCs w:val="20"/>
+          <w:lang w:val="it-CH"/>
         </w:rPr>
       </w:pPr>
       <w:r>
@@ -50,6 +53,7 @@
           <w:color w:val="666666"/>
           <w:sz w:val="20"/>
           <w:szCs w:val="20"/>
+          <w:lang w:val="it-CH"/>
         </w:rPr>
         <w:t>Lorrainestrasse 23</w:t>
       </w:r>
@@ -68,6 +72,7 @@
           <w:color w:val="666666"/>
           <w:sz w:val="20"/>
           <w:szCs w:val="20"/>
+          <w:lang w:val="it-CH"/>
         </w:rPr>
       </w:pPr>
       <w:r>
@@ -75,6 +80,7 @@
           <w:color w:val="666666"/>
           <w:sz w:val="20"/>
           <w:szCs w:val="20"/>
+          <w:lang w:val="it-CH"/>
         </w:rPr>
         <w:t>3013 Bern</w:t>
       </w:r>
@@ -93,6 +99,7 @@
           <w:color w:val="666666"/>
           <w:sz w:val="20"/>
           <w:szCs w:val="20"/>
+          <w:lang w:val="it-CH"/>
         </w:rPr>
       </w:pPr>
       <w:r>
@@ -100,6 +107,7 @@
           <w:color w:val="666666"/>
           <w:sz w:val="20"/>
           <w:szCs w:val="20"/>
+          <w:lang w:val="it-CH"/>
         </w:rPr>
         <w:t>Switzerland</w:t>
       </w:r>
@@ -118,6 +126,7 @@
           <w:b/>
           <w:sz w:val="36"/>
           <w:szCs w:val="36"/>
+          <w:lang w:val="it-CH"/>
         </w:rPr>
       </w:pPr>
       <w:bookmarkStart w:id="0" w:name="_5x0d5h95i329" w:colFirst="0" w:colLast="0"/>
@@ -127,6 +136,7 @@
           <w:b/>
           <w:sz w:val="36"/>
           <w:szCs w:val="36"/>
+          <w:lang w:val="it-CH"/>
         </w:rPr>
         <w:t>Data Science Project</w:t>
       </w:r>
@@ -732,6 +742,10 @@
     <w:sdt>
       <w:sdtPr>
         <w:rPr>
+          <w:rFonts w:ascii="Proxima Nova" w:eastAsia="Proxima Nova" w:hAnsi="Proxima Nova" w:cs="Proxima Nova"/>
+          <w:color w:val="353744"/>
+          <w:sz w:val="22"/>
+          <w:szCs w:val="22"/>
           <w:lang w:val="de-DE"/>
         </w:rPr>
         <w:id w:val="-1446835555"/>
@@ -742,12 +756,8 @@
       </w:sdtPr>
       <w:sdtEndPr>
         <w:rPr>
-          <w:rFonts w:ascii="Proxima Nova" w:eastAsia="Proxima Nova" w:hAnsi="Proxima Nova" w:cs="Proxima Nova"/>
           <w:b/>
           <w:bCs/>
-          <w:color w:val="353744"/>
-          <w:sz w:val="22"/>
-          <w:szCs w:val="22"/>
         </w:rPr>
       </w:sdtEndPr>
       <w:sdtContent>
@@ -1134,7 +1144,7 @@
               <w:noProof/>
               <w:lang w:val="it-CH"/>
             </w:rPr>
-            <w:t>4</w:t>
+            <w:t>1</w:t>
           </w:r>
           <w:r>
             <w:rPr>
@@ -1196,7 +1206,7 @@
               <w:noProof/>
               <w:lang w:val="it-CH"/>
             </w:rPr>
-            <w:t>5</w:t>
+            <w:t>1</w:t>
           </w:r>
           <w:r>
             <w:rPr>
@@ -1254,7 +1264,7 @@
             <w:rPr>
               <w:noProof/>
             </w:rPr>
-            <w:t>5</w:t>
+            <w:t>1</w:t>
           </w:r>
           <w:r>
             <w:rPr>
@@ -1312,7 +1322,7 @@
             <w:rPr>
               <w:noProof/>
             </w:rPr>
-            <w:t>5</w:t>
+            <w:t>1</w:t>
           </w:r>
           <w:r>
             <w:rPr>
@@ -1370,7 +1380,7 @@
             <w:rPr>
               <w:noProof/>
             </w:rPr>
-            <w:t>5</w:t>
+            <w:t>1</w:t>
           </w:r>
           <w:r>
             <w:rPr>
@@ -1428,7 +1438,7 @@
             <w:rPr>
               <w:noProof/>
             </w:rPr>
-            <w:t>5</w:t>
+            <w:t>2</w:t>
           </w:r>
           <w:r>
             <w:rPr>
@@ -1486,7 +1496,7 @@
             <w:rPr>
               <w:noProof/>
             </w:rPr>
-            <w:t>6</w:t>
+            <w:t>2</w:t>
           </w:r>
           <w:r>
             <w:rPr>
@@ -1544,7 +1554,7 @@
             <w:rPr>
               <w:noProof/>
             </w:rPr>
-            <w:t>6</w:t>
+            <w:t>2</w:t>
           </w:r>
           <w:r>
             <w:rPr>
@@ -1602,7 +1612,7 @@
             <w:rPr>
               <w:noProof/>
             </w:rPr>
-            <w:t>6</w:t>
+            <w:t>2</w:t>
           </w:r>
           <w:r>
             <w:rPr>
@@ -1660,7 +1670,7 @@
             <w:rPr>
               <w:noProof/>
             </w:rPr>
-            <w:t>6</w:t>
+            <w:t>2</w:t>
           </w:r>
           <w:r>
             <w:rPr>
@@ -1696,7 +1706,6 @@
       <w:bookmarkStart w:id="12" w:name="_Toc19994935"/>
       <w:bookmarkEnd w:id="11"/>
       <w:r>
-        <w:lastRenderedPageBreak/>
         <w:br w:type="page"/>
       </w:r>
     </w:p>
@@ -1712,10 +1721,8 @@
         </w:pBdr>
       </w:pPr>
       <w:r>
-        <w:t>OBJECT</w:t>
-      </w:r>
-      <w:r>
-        <w:t>IVE</w:t>
+        <w:lastRenderedPageBreak/>
+        <w:t>OBJECTIVE</w:t>
       </w:r>
       <w:bookmarkEnd w:id="12"/>
       <w:r>
@@ -1742,22 +1749,7 @@
         <w:t xml:space="preserve"> the</w:t>
       </w:r>
       <w:r>
-        <w:t xml:space="preserve"> integration database of the </w:t>
-      </w:r>
-      <w:r>
-        <w:t>Swiss Federal Railways (</w:t>
-      </w:r>
-      <w:r>
-        <w:t>SBB</w:t>
-      </w:r>
-      <w:r>
-        <w:t>)</w:t>
-      </w:r>
-      <w:r>
-        <w:t xml:space="preserve"> CUS platform</w:t>
-      </w:r>
-      <w:r>
-        <w:t xml:space="preserve">. CUS is </w:t>
+        <w:t xml:space="preserve"> integration database of the Swiss Federal Railways (SBB) CUS platform. CUS is </w:t>
       </w:r>
       <w:r>
         <w:t>the acronym</w:t>
@@ -1769,10 +1761,7 @@
         <w:t xml:space="preserve"> Customer Service</w:t>
       </w:r>
       <w:r>
-        <w:t>. It is</w:t>
-      </w:r>
-      <w:r>
-        <w:t xml:space="preserve"> a datahub for real-time data</w:t>
+        <w:t>. It is a datahub for real-time data</w:t>
       </w:r>
       <w:r>
         <w:t xml:space="preserve"> of swiss public transport.</w:t>
@@ -1789,10 +1778,7 @@
         </w:pBdr>
       </w:pPr>
       <w:r>
-        <w:t>The data is provided by the participating transport companies</w:t>
-      </w:r>
-      <w:r>
-        <w:t>, a few tens, from Switzerland and the neighboring countries</w:t>
+        <w:t>The data is provided by the participating transport companies, a few tens, from Switzerland and the neighboring countries</w:t>
       </w:r>
       <w:r>
         <w:t>.</w:t>
@@ -2014,10 +2000,10 @@
         <w:t>I will</w:t>
       </w:r>
       <w:r>
-        <w:t xml:space="preserve"> compare </w:t>
-      </w:r>
-      <w:r>
-        <w:t xml:space="preserve">a number of selected </w:t>
+        <w:t xml:space="preserve"> compare</w:t>
+      </w:r>
+      <w:r>
+        <w:t xml:space="preserve"> selected </w:t>
       </w:r>
       <w:r>
         <w:t>performance</w:t>
@@ -2058,30 +2044,23 @@
         <w:pStyle w:val="berschrift1"/>
       </w:pPr>
       <w:r>
-        <w:t>M</w:t>
-      </w:r>
-      <w:r>
-        <w:t>ETHODS</w:t>
+        <w:lastRenderedPageBreak/>
+        <w:t>METHODS</w:t>
       </w:r>
       <w:bookmarkEnd w:id="14"/>
     </w:p>
     <w:p>
       <w:r>
-        <w:t xml:space="preserve">Which infrastructure, tools, software libraries, statistical methods etc will be used </w:t>
-      </w:r>
-    </w:p>
-    <w:p>
-      <w:r>
         <w:t xml:space="preserve">The </w:t>
       </w:r>
       <w:r>
         <w:t xml:space="preserve">analysis was executed </w:t>
       </w:r>
       <w:r>
-        <w:t xml:space="preserve">in an Anaconda environment, </w:t>
-      </w:r>
-      <w:r>
-        <w:t xml:space="preserve">with </w:t>
+        <w:t>in an Anaconda environment</w:t>
+      </w:r>
+      <w:r>
+        <w:t>:</w:t>
       </w:r>
     </w:p>
     <w:p>
@@ -2280,14 +2259,23 @@
     </w:p>
     <w:p>
       <w:r>
-        <w:t>As I have unpaired samples and cannot presume any distribution of the data, I have to rely on non-parametric tests. I choose the Wilcoxon Rank Sum Test (one-tailed and two-sided).</w:t>
+        <w:t xml:space="preserve">As I have unpaired samples and cannot presume any distribution of the data, I have to rely on non-parametric tests. I choose the </w:t>
+      </w:r>
+      <w:r>
+        <w:rPr>
+          <w:color w:val="548DD4" w:themeColor="text2" w:themeTint="99"/>
+        </w:rPr>
+        <w:t>Wilcoxon Rank Sum Test</w:t>
+      </w:r>
+      <w:r>
+        <w:t xml:space="preserve"> (one-tailed and two-sided).</w:t>
       </w:r>
     </w:p>
     <w:p>
       <w:pPr>
         <w:pStyle w:val="berschrift1"/>
         <w:rPr>
-          <w:lang w:val="it-CH"/>
+          <w:lang w:val="en-GB"/>
         </w:rPr>
       </w:pPr>
       <w:bookmarkStart w:id="15" w:name="_wauol8kayjkz" w:colFirst="0" w:colLast="0"/>
@@ -2295,15 +2283,9 @@
       <w:bookmarkEnd w:id="15"/>
       <w:r>
         <w:rPr>
-          <w:lang w:val="it-CH"/>
-        </w:rPr>
-        <w:t>D</w:t>
-      </w:r>
-      <w:r>
-        <w:rPr>
-          <w:lang w:val="it-CH"/>
-        </w:rPr>
-        <w:t>ATA</w:t>
+          <w:lang w:val="en-GB"/>
+        </w:rPr>
+        <w:t>DATA</w:t>
       </w:r>
       <w:bookmarkEnd w:id="16"/>
     </w:p>
@@ -2313,38 +2295,1564 @@
           <w:lang w:val="en-US"/>
         </w:rPr>
       </w:pPr>
-    </w:p>
-    <w:p>
-      <w:r>
-        <w:t>Which data will be used (with references) 0.5-1.0 page</w:t>
-      </w:r>
-    </w:p>
-    <w:p>
-      <w:r>
-        <w:t>A couple of plots, maybe the histograms of the columns</w:t>
-      </w:r>
-    </w:p>
-    <w:p>
-      <w:r>
-        <w:t>A couple  table row as an example maybe</w:t>
-      </w:r>
-    </w:p>
-    <w:p>
-      <w:r>
-        <w:t>Security issues etc (see data management plan, you may attach a SNSF data management plan for your data)</w:t>
-      </w:r>
+      <w:r>
+        <w:rPr>
+          <w:lang w:val="en-US"/>
+        </w:rPr>
+        <w:t xml:space="preserve">Oracle </w:t>
+      </w:r>
+      <w:r>
+        <w:rPr>
+          <w:lang w:val="en-US"/>
+        </w:rPr>
+        <w:t xml:space="preserve">measures </w:t>
+      </w:r>
+      <w:r>
+        <w:rPr>
+          <w:lang w:val="en-US"/>
+        </w:rPr>
+        <w:t xml:space="preserve">hundreds of </w:t>
+      </w:r>
+      <w:r>
+        <w:rPr>
+          <w:lang w:val="en-US"/>
+        </w:rPr>
+        <w:t>statistics in real time</w:t>
+      </w:r>
+      <w:r>
+        <w:rPr>
+          <w:lang w:val="en-US"/>
+        </w:rPr>
+        <w:t>,</w:t>
+      </w:r>
+      <w:r>
+        <w:rPr>
+          <w:lang w:val="en-US"/>
+        </w:rPr>
+        <w:t xml:space="preserve"> and makes them available </w:t>
+      </w:r>
+      <w:r>
+        <w:rPr>
+          <w:lang w:val="en-US"/>
+        </w:rPr>
+        <w:t>by</w:t>
+      </w:r>
+      <w:r>
+        <w:rPr>
+          <w:lang w:val="en-US"/>
+        </w:rPr>
+        <w:t xml:space="preserve"> so-called </w:t>
+      </w:r>
+      <w:r>
+        <w:rPr>
+          <w:i/>
+          <w:lang w:val="en-US"/>
+        </w:rPr>
+        <w:t>dynamic performance views</w:t>
+      </w:r>
+      <w:r>
+        <w:rPr>
+          <w:lang w:val="en-US"/>
+        </w:rPr>
+        <w:t xml:space="preserve">. </w:t>
+      </w:r>
+      <w:r>
+        <w:rPr>
+          <w:lang w:val="en-US"/>
+        </w:rPr>
+        <w:t xml:space="preserve">E.g. statistics related to the database system can be found in the view SYS.SYSSTAT. </w:t>
+      </w:r>
+      <w:r>
+        <w:rPr>
+          <w:lang w:val="en-US"/>
+        </w:rPr>
+        <w:t>The values in these performance views are running sums.</w:t>
+      </w:r>
+      <w:r>
+        <w:rPr>
+          <w:lang w:val="en-US"/>
+        </w:rPr>
+        <w:t xml:space="preserve"> Upon restart of a database instance, all its statistics are reset to zero.</w:t>
+      </w:r>
+    </w:p>
+    <w:p>
+      <w:pPr>
+        <w:rPr>
+          <w:lang w:val="en-US"/>
+        </w:rPr>
+      </w:pPr>
+      <w:r>
+        <w:rPr>
+          <w:lang w:val="en-US"/>
+        </w:rPr>
+        <w:t xml:space="preserve">On </w:t>
+      </w:r>
+      <w:r>
+        <w:rPr>
+          <w:lang w:val="en-US"/>
+        </w:rPr>
+        <w:t>every</w:t>
+      </w:r>
+      <w:r>
+        <w:rPr>
+          <w:lang w:val="en-US"/>
+        </w:rPr>
+        <w:t xml:space="preserve"> hour a snapshot of all dynamic performance views is made and stored in the </w:t>
+      </w:r>
+      <w:r>
+        <w:rPr>
+          <w:i/>
+          <w:lang w:val="en-US"/>
+        </w:rPr>
+        <w:t>static performance views</w:t>
+      </w:r>
+      <w:r>
+        <w:rPr>
+          <w:lang w:val="en-US"/>
+        </w:rPr>
+        <w:t xml:space="preserve">. For SYS.SYSSAT the corresponding static view is </w:t>
+      </w:r>
+      <w:r>
+        <w:rPr>
+          <w:color w:val="548DD4" w:themeColor="text2" w:themeTint="99"/>
+          <w:lang w:val="en-US"/>
+        </w:rPr>
+        <w:t>SYS.DBA_HIST_SYSSTAT</w:t>
+      </w:r>
+      <w:r>
+        <w:rPr>
+          <w:lang w:val="en-US"/>
+        </w:rPr>
+        <w:t xml:space="preserve">; see figure </w:t>
+      </w:r>
+      <w:r>
+        <w:rPr>
+          <w:lang w:val="en-US"/>
+        </w:rPr>
+        <w:fldChar w:fldCharType="begin"/>
+      </w:r>
+      <w:r>
+        <w:rPr>
+          <w:lang w:val="en-US"/>
+        </w:rPr>
+        <w:instrText xml:space="preserve"> REF _Ref20048054 \h </w:instrText>
+      </w:r>
+      <w:r>
+        <w:rPr>
+          <w:lang w:val="en-US"/>
+        </w:rPr>
+      </w:r>
+      <w:r>
+        <w:rPr>
+          <w:lang w:val="en-US"/>
+        </w:rPr>
+        <w:fldChar w:fldCharType="separate"/>
+      </w:r>
+      <w:r>
+        <w:rPr>
+          <w:noProof/>
+          <w:lang w:val="en-US"/>
+        </w:rPr>
+        <w:t>1</w:t>
+      </w:r>
+      <w:r>
+        <w:t xml:space="preserve"> DBA_HIST_SYSSTAT</w:t>
+      </w:r>
+      <w:r>
+        <w:rPr>
+          <w:lang w:val="en-US"/>
+        </w:rPr>
+        <w:fldChar w:fldCharType="end"/>
+      </w:r>
+      <w:r>
+        <w:rPr>
+          <w:lang w:val="en-US"/>
+        </w:rPr>
+        <w:t>.</w:t>
+      </w:r>
+      <w:r>
+        <w:rPr>
+          <w:lang w:val="en-US"/>
+        </w:rPr>
+        <w:t xml:space="preserve"> Of this view I need the following columns:</w:t>
+      </w:r>
+    </w:p>
+    <w:p>
+      <w:pPr>
+        <w:spacing w:before="60"/>
+        <w:ind w:left="1060" w:right="340" w:hanging="720"/>
+        <w:rPr>
+          <w:lang w:val="en-US"/>
+        </w:rPr>
+      </w:pPr>
+      <w:r>
+        <w:rPr>
+          <w:color w:val="548DD4" w:themeColor="text2" w:themeTint="99"/>
+          <w:lang w:val="en-US"/>
+        </w:rPr>
+        <w:t>s</w:t>
+      </w:r>
+      <w:r>
+        <w:rPr>
+          <w:color w:val="548DD4" w:themeColor="text2" w:themeTint="99"/>
+          <w:lang w:val="en-US"/>
+        </w:rPr>
+        <w:t>nap_id</w:t>
+      </w:r>
+      <w:r>
+        <w:rPr>
+          <w:lang w:val="en-US"/>
+        </w:rPr>
+        <w:t xml:space="preserve">: </w:t>
+      </w:r>
+      <w:r>
+        <w:rPr>
+          <w:lang w:val="en-US"/>
+        </w:rPr>
+        <w:t>i</w:t>
+      </w:r>
+      <w:r>
+        <w:rPr>
+          <w:lang w:val="en-US"/>
+        </w:rPr>
+        <w:t>dentifies a snapshot interval. Snapshots of all database instances</w:t>
+      </w:r>
+      <w:r>
+        <w:rPr>
+          <w:lang w:val="en-US"/>
+        </w:rPr>
+        <w:t>,</w:t>
+      </w:r>
+      <w:r>
+        <w:rPr>
+          <w:lang w:val="en-US"/>
+        </w:rPr>
+        <w:t xml:space="preserve"> taken at the same hour</w:t>
+      </w:r>
+      <w:r>
+        <w:rPr>
+          <w:lang w:val="en-US"/>
+        </w:rPr>
+        <w:t>,</w:t>
+      </w:r>
+      <w:r>
+        <w:rPr>
+          <w:lang w:val="en-US"/>
+        </w:rPr>
+        <w:t xml:space="preserve"> have identical snap_id</w:t>
+      </w:r>
+    </w:p>
+    <w:p>
+      <w:pPr>
+        <w:spacing w:before="60"/>
+        <w:ind w:left="1060" w:hanging="720"/>
+        <w:rPr>
+          <w:lang w:val="en-US"/>
+        </w:rPr>
+      </w:pPr>
+      <w:r>
+        <w:rPr>
+          <w:color w:val="548DD4" w:themeColor="text2" w:themeTint="99"/>
+          <w:lang w:val="en-US"/>
+        </w:rPr>
+        <w:t>instance_number</w:t>
+      </w:r>
+      <w:r>
+        <w:rPr>
+          <w:lang w:val="en-US"/>
+        </w:rPr>
+        <w:t>: id of the database instance for which a statistic was measured</w:t>
+      </w:r>
+    </w:p>
+    <w:p>
+      <w:pPr>
+        <w:spacing w:before="60"/>
+        <w:ind w:left="1060" w:hanging="720"/>
+        <w:rPr>
+          <w:lang w:val="en-US"/>
+        </w:rPr>
+      </w:pPr>
+      <w:r>
+        <w:rPr>
+          <w:color w:val="548DD4" w:themeColor="text2" w:themeTint="99"/>
+          <w:lang w:val="en-US"/>
+        </w:rPr>
+        <w:t>stat_name</w:t>
+      </w:r>
+      <w:r>
+        <w:rPr>
+          <w:lang w:val="en-US"/>
+        </w:rPr>
+        <w:t>: name of the statistics</w:t>
+      </w:r>
+    </w:p>
+    <w:p>
+      <w:pPr>
+        <w:spacing w:before="60"/>
+        <w:ind w:left="1060" w:hanging="720"/>
+        <w:rPr>
+          <w:lang w:val="en-US"/>
+        </w:rPr>
+      </w:pPr>
+      <w:r>
+        <w:rPr>
+          <w:color w:val="548DD4" w:themeColor="text2" w:themeTint="99"/>
+          <w:lang w:val="en-US"/>
+        </w:rPr>
+        <w:t>value</w:t>
+      </w:r>
+      <w:r>
+        <w:rPr>
+          <w:lang w:val="en-US"/>
+        </w:rPr>
+        <w:t>: value of the running sum of the statistic at the end of the snapshot interval.</w:t>
+      </w:r>
+    </w:p>
+    <w:p>
+      <w:pPr>
+        <w:spacing w:before="60"/>
+        <w:ind w:left="1060" w:hanging="720"/>
+        <w:rPr>
+          <w:lang w:val="en-US"/>
+        </w:rPr>
+      </w:pPr>
+    </w:p>
+    <w:p>
+      <w:pPr>
+        <w:rPr>
+          <w:lang w:val="en-US"/>
+        </w:rPr>
+      </w:pPr>
+      <w:r>
+        <w:rPr>
+          <w:noProof/>
+        </w:rPr>
+        <w:lastRenderedPageBreak/>
+        <mc:AlternateContent>
+          <mc:Choice Requires="wps">
+            <w:drawing>
+              <wp:anchor distT="0" distB="0" distL="114300" distR="114300" simplePos="0" relativeHeight="251660288" behindDoc="0" locked="1" layoutInCell="1" allowOverlap="0" wp14:anchorId="6B5498FB" wp14:editId="4EE3A198">
+                <wp:simplePos x="0" y="0"/>
+                <wp:positionH relativeFrom="column">
+                  <wp:posOffset>101177</wp:posOffset>
+                </wp:positionH>
+                <wp:positionV relativeFrom="page">
+                  <wp:posOffset>3478318</wp:posOffset>
+                </wp:positionV>
+                <wp:extent cx="5947200" cy="266400"/>
+                <wp:effectExtent l="0" t="0" r="0" b="1905"/>
+                <wp:wrapTopAndBottom/>
+                <wp:docPr id="2" name="Textfeld 2"/>
+                <wp:cNvGraphicFramePr/>
+                <a:graphic xmlns:a="http://schemas.openxmlformats.org/drawingml/2006/main">
+                  <a:graphicData uri="http://schemas.microsoft.com/office/word/2010/wordprocessingShape">
+                    <wps:wsp>
+                      <wps:cNvSpPr txBox="1"/>
+                      <wps:spPr>
+                        <a:xfrm>
+                          <a:off x="0" y="0"/>
+                          <a:ext cx="5947200" cy="266400"/>
+                        </a:xfrm>
+                        <a:prstGeom prst="rect">
+                          <a:avLst/>
+                        </a:prstGeom>
+                        <a:solidFill>
+                          <a:prstClr val="white"/>
+                        </a:solidFill>
+                        <a:ln>
+                          <a:noFill/>
+                        </a:ln>
+                      </wps:spPr>
+                      <wps:txbx>
+                        <w:txbxContent>
+                          <w:bookmarkStart w:id="17" w:name="_Ref20048054"/>
+                          <w:p>
+                            <w:pPr>
+                              <w:pStyle w:val="Beschriftung"/>
+                              <w:rPr>
+                                <w:color w:val="353744"/>
+                                <w:lang w:val="en-US"/>
+                              </w:rPr>
+                            </w:pPr>
+                            <w:r>
+                              <w:rPr>
+                                <w:lang w:val="en-US"/>
+                              </w:rPr>
+                              <w:fldChar w:fldCharType="begin"/>
+                            </w:r>
+                            <w:r>
+                              <w:rPr>
+                                <w:lang w:val="en-US"/>
+                              </w:rPr>
+                              <w:instrText xml:space="preserve"> SEQ Figure \* ARABIC </w:instrText>
+                            </w:r>
+                            <w:r>
+                              <w:rPr>
+                                <w:lang w:val="en-US"/>
+                              </w:rPr>
+                              <w:fldChar w:fldCharType="separate"/>
+                            </w:r>
+                            <w:r>
+                              <w:rPr>
+                                <w:noProof/>
+                                <w:lang w:val="en-US"/>
+                              </w:rPr>
+                              <w:t>1</w:t>
+                            </w:r>
+                            <w:r>
+                              <w:rPr>
+                                <w:lang w:val="en-US"/>
+                              </w:rPr>
+                              <w:fldChar w:fldCharType="end"/>
+                            </w:r>
+                            <w:r>
+                              <w:t xml:space="preserve"> DBA_HIST_SYSSTAT</w:t>
+                            </w:r>
+                            <w:bookmarkEnd w:id="17"/>
+                          </w:p>
+                        </w:txbxContent>
+                      </wps:txbx>
+                      <wps:bodyPr rot="0" spcFirstLastPara="0" vertOverflow="overflow" horzOverflow="overflow" vert="horz" wrap="square" lIns="0" tIns="0" rIns="0" bIns="0" numCol="1" spcCol="0" rtlCol="0" fromWordArt="0" anchor="t" anchorCtr="0" forceAA="0" compatLnSpc="1">
+                        <a:prstTxWarp prst="textNoShape">
+                          <a:avLst/>
+                        </a:prstTxWarp>
+                        <a:spAutoFit/>
+                      </wps:bodyPr>
+                    </wps:wsp>
+                  </a:graphicData>
+                </a:graphic>
+                <wp14:sizeRelH relativeFrom="margin">
+                  <wp14:pctWidth>0</wp14:pctWidth>
+                </wp14:sizeRelH>
+                <wp14:sizeRelV relativeFrom="margin">
+                  <wp14:pctHeight>0</wp14:pctHeight>
+                </wp14:sizeRelV>
+              </wp:anchor>
+            </w:drawing>
+          </mc:Choice>
+          <mc:Fallback>
+            <w:pict>
+              <v:shapetype w14:anchorId="6B5498FB" id="_x0000_t202" coordsize="21600,21600" o:spt="202" path="m,l,21600r21600,l21600,xe">
+                <v:stroke joinstyle="miter"/>
+                <v:path gradientshapeok="t" o:connecttype="rect"/>
+              </v:shapetype>
+              <v:shape id="Textfeld 2" o:spid="_x0000_s1026" type="#_x0000_t202" style="position:absolute;margin-left:7.95pt;margin-top:273.9pt;width:468.3pt;height:21pt;z-index:251660288;visibility:visible;mso-wrap-style:square;mso-width-percent:0;mso-height-percent:0;mso-wrap-distance-left:9pt;mso-wrap-distance-top:0;mso-wrap-distance-right:9pt;mso-wrap-distance-bottom:0;mso-position-horizontal:absolute;mso-position-horizontal-relative:text;mso-position-vertical:absolute;mso-position-vertical-relative:page;mso-width-percent:0;mso-height-percent:0;mso-width-relative:margin;mso-height-relative:margin;v-text-anchor:top" o:gfxdata="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" o:allowoverlap="f" stroked="f">
+                <v:textbox style="mso-fit-shape-to-text:t" inset="0,0,0,0">
+                  <w:txbxContent>
+                    <w:bookmarkStart w:id="18" w:name="_Ref20048054"/>
+                    <w:p>
+                      <w:pPr>
+                        <w:pStyle w:val="Beschriftung"/>
+                        <w:rPr>
+                          <w:color w:val="353744"/>
+                          <w:lang w:val="en-US"/>
+                        </w:rPr>
+                      </w:pPr>
+                      <w:r>
+                        <w:rPr>
+                          <w:lang w:val="en-US"/>
+                        </w:rPr>
+                        <w:fldChar w:fldCharType="begin"/>
+                      </w:r>
+                      <w:r>
+                        <w:rPr>
+                          <w:lang w:val="en-US"/>
+                        </w:rPr>
+                        <w:instrText xml:space="preserve"> SEQ Figure \* ARABIC </w:instrText>
+                      </w:r>
+                      <w:r>
+                        <w:rPr>
+                          <w:lang w:val="en-US"/>
+                        </w:rPr>
+                        <w:fldChar w:fldCharType="separate"/>
+                      </w:r>
+                      <w:r>
+                        <w:rPr>
+                          <w:noProof/>
+                          <w:lang w:val="en-US"/>
+                        </w:rPr>
+                        <w:t>1</w:t>
+                      </w:r>
+                      <w:r>
+                        <w:rPr>
+                          <w:lang w:val="en-US"/>
+                        </w:rPr>
+                        <w:fldChar w:fldCharType="end"/>
+                      </w:r>
+                      <w:r>
+                        <w:t xml:space="preserve"> DBA_HIST_SYSSTAT</w:t>
+                      </w:r>
+                      <w:bookmarkEnd w:id="18"/>
+                    </w:p>
+                  </w:txbxContent>
+                </v:textbox>
+                <w10:wrap type="topAndBottom" anchory="page"/>
+                <w10:anchorlock/>
+              </v:shape>
+            </w:pict>
+          </mc:Fallback>
+        </mc:AlternateContent>
+      </w:r>
+      <w:r>
+        <w:rPr>
+          <w:lang w:val="en-US"/>
+        </w:rPr>
+        <w:t xml:space="preserve">To get the snapshot details, e.g. begin and end of the snapshot intervals, it must be joined with </w:t>
+      </w:r>
+      <w:r>
+        <w:rPr>
+          <w:lang w:val="en-US"/>
+        </w:rPr>
+        <w:t>t</w:t>
+      </w:r>
+      <w:r>
+        <w:rPr>
+          <w:lang w:val="en-US"/>
+        </w:rPr>
+        <w:t xml:space="preserve">he </w:t>
+      </w:r>
+      <w:r>
+        <w:rPr>
+          <w:color w:val="548DD4" w:themeColor="text2" w:themeTint="99"/>
+          <w:lang w:val="en-US"/>
+        </w:rPr>
+        <w:t>DBA_HIST_SNAPSHOT</w:t>
+      </w:r>
+      <w:r>
+        <w:rPr>
+          <w:lang w:val="en-US"/>
+        </w:rPr>
+        <w:t xml:space="preserve"> view</w:t>
+      </w:r>
+      <w:r>
+        <w:rPr>
+          <w:lang w:val="en-US"/>
+        </w:rPr>
+        <w:t>. This view provides all the snapshot details.</w:t>
+      </w:r>
+      <w:r>
+        <w:rPr>
+          <w:lang w:val="en-US"/>
+        </w:rPr>
+        <w:t xml:space="preserve"> I will just need the columns </w:t>
+      </w:r>
+    </w:p>
+    <w:p>
+      <w:pPr>
+        <w:spacing w:before="60"/>
+        <w:ind w:left="1060" w:right="340" w:hanging="720"/>
+        <w:rPr>
+          <w:lang w:val="en-US"/>
+        </w:rPr>
+      </w:pPr>
+      <w:r>
+        <w:rPr>
+          <w:color w:val="548DD4" w:themeColor="text2" w:themeTint="99"/>
+          <w:lang w:val="en-US"/>
+        </w:rPr>
+        <w:t>begin_interval_time</w:t>
+      </w:r>
+      <w:r>
+        <w:rPr>
+          <w:lang w:val="en-US"/>
+        </w:rPr>
+        <w:t>: timestamp of the beginning of the snapshot interval</w:t>
+      </w:r>
+    </w:p>
+    <w:p>
+      <w:pPr>
+        <w:spacing w:before="60"/>
+        <w:ind w:left="1060" w:right="340" w:hanging="720"/>
+        <w:rPr>
+          <w:lang w:val="en-US"/>
+        </w:rPr>
+      </w:pPr>
+      <w:r>
+        <w:rPr>
+          <w:color w:val="548DD4" w:themeColor="text2" w:themeTint="99"/>
+          <w:lang w:val="en-US"/>
+        </w:rPr>
+        <w:t>end_interval_time</w:t>
+      </w:r>
+      <w:r>
+        <w:rPr>
+          <w:lang w:val="en-US"/>
+        </w:rPr>
+        <w:t>: timestamp of the end of the snapshot interva</w:t>
+      </w:r>
+      <w:r>
+        <w:rPr>
+          <w:lang w:val="en-US"/>
+        </w:rPr>
+        <w:t>l</w:t>
+      </w:r>
+    </w:p>
+    <w:p>
+      <w:pPr>
+        <w:rPr>
+          <w:lang w:val="en-US"/>
+        </w:rPr>
+      </w:pPr>
+      <w:r>
+        <w:rPr>
+          <w:lang w:val="en-US"/>
+        </w:rPr>
+        <w:t xml:space="preserve">The </w:t>
+      </w:r>
+      <w:r>
+        <w:rPr>
+          <w:lang w:val="en-US"/>
+        </w:rPr>
+        <w:t xml:space="preserve">statistics data was </w:t>
+      </w:r>
+      <w:r>
+        <w:rPr>
+          <w:lang w:val="en-US"/>
+        </w:rPr>
+        <w:t>selected</w:t>
+      </w:r>
+      <w:r>
+        <w:rPr>
+          <w:lang w:val="en-US"/>
+        </w:rPr>
+        <w:t xml:space="preserve"> using the SQL statement below:</w:t>
+      </w:r>
+    </w:p>
+    <w:p>
+      <w:pPr>
+        <w:spacing w:after="120"/>
+        <w:ind w:left="454" w:right="454"/>
+        <w:rPr>
+          <w:rFonts w:ascii="Courier New" w:hAnsi="Courier New" w:cs="Courier New"/>
+          <w:b/>
+          <w:color w:val="17365D" w:themeColor="text2" w:themeShade="BF"/>
+          <w:sz w:val="20"/>
+          <w:szCs w:val="20"/>
+          <w:lang w:val="en-US"/>
+        </w:rPr>
+      </w:pPr>
+      <w:r>
+        <w:rPr>
+          <w:rFonts w:ascii="Courier New" w:hAnsi="Courier New" w:cs="Courier New"/>
+          <w:b/>
+          <w:color w:val="17365D" w:themeColor="text2" w:themeShade="BF"/>
+          <w:sz w:val="20"/>
+          <w:szCs w:val="20"/>
+          <w:lang w:val="en-US"/>
+        </w:rPr>
+        <w:t>alter session set nls_timestamp_format = 'YYYY-MM-DD HH24:MI:SS';</w:t>
+      </w:r>
+    </w:p>
+    <w:p>
+      <w:pPr>
+        <w:spacing w:after="120"/>
+        <w:ind w:left="454" w:right="454"/>
+        <w:rPr>
+          <w:rFonts w:ascii="Courier New" w:hAnsi="Courier New" w:cs="Courier New"/>
+          <w:b/>
+          <w:color w:val="17365D" w:themeColor="text2" w:themeShade="BF"/>
+          <w:sz w:val="20"/>
+          <w:szCs w:val="20"/>
+          <w:lang w:val="en-US"/>
+        </w:rPr>
+      </w:pPr>
+      <w:r>
+        <w:rPr>
+          <w:lang w:val="en-US"/>
+        </w:rPr>
+        <w:drawing>
+          <wp:anchor distT="215900" distB="215900" distL="114300" distR="114300" simplePos="0" relativeHeight="251658240" behindDoc="0" locked="1" layoutInCell="1" allowOverlap="0" wp14:anchorId="5632721D" wp14:editId="261A02A1">
+            <wp:simplePos x="0" y="0"/>
+            <wp:positionH relativeFrom="margin">
+              <wp:align>right</wp:align>
+            </wp:positionH>
+            <wp:positionV relativeFrom="margin">
+              <wp:posOffset>360045</wp:posOffset>
+            </wp:positionV>
+            <wp:extent cx="5947200" cy="2340000"/>
+            <wp:effectExtent l="0" t="0" r="0" b="3175"/>
+            <wp:wrapTopAndBottom/>
+            <wp:docPr id="1" name="Grafik 1"/>
+            <wp:cNvGraphicFramePr>
+              <a:graphicFrameLocks xmlns:a="http://schemas.openxmlformats.org/drawingml/2006/main" noChangeAspect="1"/>
+            </wp:cNvGraphicFramePr>
+            <a:graphic xmlns:a="http://schemas.openxmlformats.org/drawingml/2006/main">
+              <a:graphicData uri="http://schemas.openxmlformats.org/drawingml/2006/picture">
+                <pic:pic xmlns:pic="http://schemas.openxmlformats.org/drawingml/2006/picture">
+                  <pic:nvPicPr>
+                    <pic:cNvPr id="1" name=""/>
+                    <pic:cNvPicPr/>
+                  </pic:nvPicPr>
+                  <pic:blipFill>
+                    <a:blip r:embed="rId8">
+                      <a:extLst>
+                        <a:ext uri="{28A0092B-C50C-407E-A947-70E740481C1C}">
+                          <a14:useLocalDpi xmlns:a14="http://schemas.microsoft.com/office/drawing/2010/main" val="0"/>
+                        </a:ext>
+                      </a:extLst>
+                    </a:blip>
+                    <a:stretch>
+                      <a:fillRect/>
+                    </a:stretch>
+                  </pic:blipFill>
+                  <pic:spPr>
+                    <a:xfrm>
+                      <a:off x="0" y="0"/>
+                      <a:ext cx="5947200" cy="2340000"/>
+                    </a:xfrm>
+                    <a:prstGeom prst="rect">
+                      <a:avLst/>
+                    </a:prstGeom>
+                  </pic:spPr>
+                </pic:pic>
+              </a:graphicData>
+            </a:graphic>
+            <wp14:sizeRelH relativeFrom="page">
+              <wp14:pctWidth>0</wp14:pctWidth>
+            </wp14:sizeRelH>
+            <wp14:sizeRelV relativeFrom="page">
+              <wp14:pctHeight>0</wp14:pctHeight>
+            </wp14:sizeRelV>
+          </wp:anchor>
+        </w:drawing>
+      </w:r>
+      <w:r>
+        <w:rPr>
+          <w:rFonts w:ascii="Courier New" w:hAnsi="Courier New" w:cs="Courier New"/>
+          <w:b/>
+          <w:color w:val="17365D" w:themeColor="text2" w:themeShade="BF"/>
+          <w:sz w:val="20"/>
+          <w:szCs w:val="20"/>
+          <w:lang w:val="en-US"/>
+        </w:rPr>
+        <w:t xml:space="preserve">select begin_interval_time, end_interval_time, snap_id, </w:t>
+      </w:r>
+      <w:r>
+        <w:rPr>
+          <w:rFonts w:ascii="Courier New" w:hAnsi="Courier New" w:cs="Courier New"/>
+          <w:b/>
+          <w:color w:val="17365D" w:themeColor="text2" w:themeShade="BF"/>
+          <w:sz w:val="20"/>
+          <w:szCs w:val="20"/>
+          <w:lang w:val="en-US"/>
+        </w:rPr>
+        <w:br/>
+      </w:r>
+      <w:r>
+        <w:rPr>
+          <w:rFonts w:ascii="Courier New" w:hAnsi="Courier New" w:cs="Courier New"/>
+          <w:b/>
+          <w:color w:val="17365D" w:themeColor="text2" w:themeShade="BF"/>
+          <w:sz w:val="20"/>
+          <w:szCs w:val="20"/>
+          <w:lang w:val="en-US"/>
+        </w:rPr>
+        <w:t>instance_number,</w:t>
+      </w:r>
+      <w:r>
+        <w:rPr>
+          <w:rFonts w:ascii="Courier New" w:hAnsi="Courier New" w:cs="Courier New"/>
+          <w:b/>
+          <w:color w:val="17365D" w:themeColor="text2" w:themeShade="BF"/>
+          <w:sz w:val="20"/>
+          <w:szCs w:val="20"/>
+          <w:lang w:val="en-US"/>
+        </w:rPr>
+        <w:t xml:space="preserve"> </w:t>
+      </w:r>
+      <w:r>
+        <w:rPr>
+          <w:rFonts w:ascii="Courier New" w:hAnsi="Courier New" w:cs="Courier New"/>
+          <w:b/>
+          <w:color w:val="17365D" w:themeColor="text2" w:themeShade="BF"/>
+          <w:sz w:val="20"/>
+          <w:szCs w:val="20"/>
+          <w:lang w:val="en-US"/>
+        </w:rPr>
+        <w:t>stat_name, value</w:t>
+      </w:r>
+      <w:r>
+        <w:rPr>
+          <w:rFonts w:ascii="Courier New" w:hAnsi="Courier New" w:cs="Courier New"/>
+          <w:b/>
+          <w:color w:val="17365D" w:themeColor="text2" w:themeShade="BF"/>
+          <w:sz w:val="20"/>
+          <w:szCs w:val="20"/>
+          <w:lang w:val="en-US"/>
+        </w:rPr>
+        <w:br/>
+        <w:t>from dba_hist_sysstat</w:t>
+      </w:r>
+      <w:r>
+        <w:rPr>
+          <w:rFonts w:ascii="Courier New" w:hAnsi="Courier New" w:cs="Courier New"/>
+          <w:b/>
+          <w:color w:val="17365D" w:themeColor="text2" w:themeShade="BF"/>
+          <w:sz w:val="20"/>
+          <w:szCs w:val="20"/>
+          <w:lang w:val="en-US"/>
+        </w:rPr>
+        <w:br/>
+        <w:t>natural join dba_hist_snapshot</w:t>
+      </w:r>
+      <w:r>
+        <w:rPr>
+          <w:rFonts w:ascii="Courier New" w:hAnsi="Courier New" w:cs="Courier New"/>
+          <w:b/>
+          <w:color w:val="17365D" w:themeColor="text2" w:themeShade="BF"/>
+          <w:sz w:val="20"/>
+          <w:szCs w:val="20"/>
+          <w:lang w:val="en-US"/>
+        </w:rPr>
+        <w:br/>
+        <w:t>where begin_interval_time between</w:t>
+      </w:r>
+      <w:r>
+        <w:rPr>
+          <w:rFonts w:ascii="Courier New" w:hAnsi="Courier New" w:cs="Courier New"/>
+          <w:b/>
+          <w:color w:val="17365D" w:themeColor="text2" w:themeShade="BF"/>
+          <w:sz w:val="20"/>
+          <w:szCs w:val="20"/>
+          <w:lang w:val="en-US"/>
+        </w:rPr>
+        <w:br/>
+        <w:t xml:space="preserve">  timestamp '2019-08-22 00:00:00'</w:t>
+      </w:r>
+      <w:r>
+        <w:rPr>
+          <w:rFonts w:ascii="Courier New" w:hAnsi="Courier New" w:cs="Courier New"/>
+          <w:b/>
+          <w:color w:val="17365D" w:themeColor="text2" w:themeShade="BF"/>
+          <w:sz w:val="20"/>
+          <w:szCs w:val="20"/>
+          <w:lang w:val="en-US"/>
+        </w:rPr>
+        <w:br/>
+        <w:t xml:space="preserve">  and timestamp '2019-08-29 08:00:00'  </w:t>
+      </w:r>
+      <w:r>
+        <w:rPr>
+          <w:rFonts w:ascii="Courier New" w:hAnsi="Courier New" w:cs="Courier New"/>
+          <w:b/>
+          <w:color w:val="17365D" w:themeColor="text2" w:themeShade="BF"/>
+          <w:sz w:val="20"/>
+          <w:szCs w:val="20"/>
+          <w:lang w:val="en-US"/>
+        </w:rPr>
+        <w:br/>
+      </w:r>
+      <w:r>
+        <w:rPr>
+          <w:rFonts w:ascii="Courier New" w:hAnsi="Courier New" w:cs="Courier New"/>
+          <w:b/>
+          <w:color w:val="17365D" w:themeColor="text2" w:themeShade="BF"/>
+          <w:sz w:val="20"/>
+          <w:szCs w:val="20"/>
+          <w:lang w:val="en-US"/>
+        </w:rPr>
+        <w:t>order by begin_interval_time, instance_number, stat_name;</w:t>
+      </w:r>
+    </w:p>
+    <w:p>
+      <w:pPr>
+        <w:rPr>
+          <w:lang w:val="en-US"/>
+        </w:rPr>
+      </w:pPr>
+      <w:r>
+        <w:rPr>
+          <w:lang w:val="en-US"/>
+        </w:rPr>
+        <w:t xml:space="preserve">I </w:t>
+      </w:r>
+      <w:r>
+        <w:rPr>
+          <w:lang w:val="en-US"/>
+        </w:rPr>
+        <w:t xml:space="preserve">have </w:t>
+      </w:r>
+      <w:r>
+        <w:rPr>
+          <w:lang w:val="en-US"/>
+        </w:rPr>
+        <w:t>choose</w:t>
+      </w:r>
+      <w:r>
+        <w:rPr>
+          <w:lang w:val="en-US"/>
+        </w:rPr>
+        <w:t>n the time range such</w:t>
+      </w:r>
+      <w:r>
+        <w:rPr>
+          <w:lang w:val="en-US"/>
+        </w:rPr>
+        <w:t xml:space="preserve"> that both the integration and production database have application version 5.11.1 1.180.1</w:t>
+      </w:r>
+      <w:r>
+        <w:rPr>
+          <w:lang w:val="en-US"/>
+        </w:rPr>
+        <w:t xml:space="preserve"> (o</w:t>
+      </w:r>
+      <w:r>
+        <w:rPr>
+          <w:lang w:val="en-US"/>
+        </w:rPr>
+        <w:t>n August 29, 2019 at 09:00 CEST</w:t>
+      </w:r>
+      <w:r>
+        <w:rPr>
+          <w:lang w:val="en-US"/>
+        </w:rPr>
+        <w:t>,</w:t>
+      </w:r>
+      <w:r>
+        <w:rPr>
+          <w:lang w:val="en-US"/>
+        </w:rPr>
+        <w:t xml:space="preserve"> application ve</w:t>
+      </w:r>
+      <w:r>
+        <w:rPr>
+          <w:lang w:val="en-US"/>
+        </w:rPr>
+        <w:t>r</w:t>
+      </w:r>
+      <w:r>
+        <w:rPr>
+          <w:lang w:val="en-US"/>
+        </w:rPr>
+        <w:t>sion 5.12.0 1.188.1 was installed on the integration environment</w:t>
+      </w:r>
+      <w:r>
+        <w:rPr>
+          <w:lang w:val="en-US"/>
+        </w:rPr>
+        <w:t>)</w:t>
+      </w:r>
+      <w:r>
+        <w:rPr>
+          <w:lang w:val="en-US"/>
+        </w:rPr>
+        <w:t>.</w:t>
+      </w:r>
+    </w:p>
+    <w:p>
+      <w:r>
+        <w:t xml:space="preserve">The data was exported to semicolon-separated text files: </w:t>
+      </w:r>
+    </w:p>
+    <w:p>
+      <w:pPr>
+        <w:pStyle w:val="Listenabsatz"/>
+        <w:numPr>
+          <w:ilvl w:val="0"/>
+          <w:numId w:val="6"/>
+        </w:numPr>
+      </w:pPr>
+      <w:r>
+        <w:rPr>
+          <w:color w:val="548DD4" w:themeColor="text2" w:themeTint="99"/>
+        </w:rPr>
+        <w:t>dba_hist_sysstat.inte.dsv</w:t>
+      </w:r>
+      <w:r>
+        <w:t xml:space="preserve"> for the integration database, and </w:t>
+      </w:r>
+    </w:p>
+    <w:p>
+      <w:pPr>
+        <w:pStyle w:val="Listenabsatz"/>
+        <w:numPr>
+          <w:ilvl w:val="0"/>
+          <w:numId w:val="6"/>
+        </w:numPr>
+      </w:pPr>
+      <w:r>
+        <w:rPr>
+          <w:color w:val="548DD4" w:themeColor="text2" w:themeTint="99"/>
+        </w:rPr>
+        <w:t>dba_hist_sysstat.prod.dsv</w:t>
+      </w:r>
+      <w:r>
+        <w:t xml:space="preserve"> for the production database. </w:t>
+      </w:r>
+    </w:p>
+    <w:p>
+      <w:r>
+        <w:lastRenderedPageBreak/>
+        <w:t xml:space="preserve">The files are stored in the subdirectory </w:t>
+      </w:r>
+      <w:r>
+        <w:rPr>
+          <w:color w:val="548DD4" w:themeColor="text2" w:themeTint="99"/>
+        </w:rPr>
+        <w:t>Data-Science-Project\project.1\statistiken.2019-08-22T0000-bis-2019-08-28T1000\data</w:t>
+      </w:r>
+      <w:r>
+        <w:t xml:space="preserve"> of the GitHub repository </w:t>
+      </w:r>
+      <w:r>
+        <w:rPr>
+          <w:color w:val="548DD4" w:themeColor="text2" w:themeTint="99"/>
+        </w:rPr>
+        <w:t>mbassi1364/CAS-Applied-Data-Science</w:t>
+      </w:r>
+      <w:r>
+        <w:t xml:space="preserve">. For the URL see section </w:t>
+      </w:r>
+      <w:r>
+        <w:fldChar w:fldCharType="begin"/>
+      </w:r>
+      <w:r>
+        <w:instrText xml:space="preserve"> REF _Ref20053626 \h </w:instrText>
+      </w:r>
+      <w:r>
+        <w:fldChar w:fldCharType="separate"/>
+      </w:r>
+      <w:r>
+        <w:t>REFERENCES</w:t>
+      </w:r>
+      <w:r>
+        <w:fldChar w:fldCharType="end"/>
+      </w:r>
+      <w:r>
+        <w:t xml:space="preserve"> at the end of the document.</w:t>
+      </w:r>
+    </w:p>
+    <w:p>
+      <w:r>
+        <w:t>Extract from the integration statistics:</w:t>
+      </w:r>
+    </w:p>
+    <w:p>
+      <w:r>
+        <w:object w:dxaOrig="13237" w:dyaOrig="5203" w14:anchorId="546C1642">
+          <v:shapetype id="_x0000_t75" coordsize="21600,21600" o:spt="75" o:preferrelative="t" path="m@4@5l@4@11@9@11@9@5xe" filled="f" stroked="f">
+            <v:stroke joinstyle="miter"/>
+            <v:formulas>
+              <v:f eqn="if lineDrawn pixelLineWidth 0"/>
+              <v:f eqn="sum @0 1 0"/>
+              <v:f eqn="sum 0 0 @1"/>
+              <v:f eqn="prod @2 1 2"/>
+              <v:f eqn="prod @3 21600 pixelWidth"/>
+              <v:f eqn="prod @3 21600 pixelHeight"/>
+              <v:f eqn="sum @0 0 1"/>
+              <v:f eqn="prod @6 1 2"/>
+              <v:f eqn="prod @7 21600 pixelWidth"/>
+              <v:f eqn="sum @8 21600 0"/>
+              <v:f eqn="prod @7 21600 pixelHeight"/>
+              <v:f eqn="sum @10 21600 0"/>
+            </v:formulas>
+            <v:path o:extrusionok="f" gradientshapeok="t" o:connecttype="rect"/>
+            <o:lock v:ext="edit" aspectratio="t"/>
+          </v:shapetype>
+          <v:shape id="_x0000_i1025" type="#_x0000_t75" style="width:523.5pt;height:205.8pt" o:ole="">
+            <v:imagedata r:id="rId9" o:title=""/>
+          </v:shape>
+          <o:OLEObject Type="Embed" ProgID="Excel.Sheet.12" ShapeID="_x0000_i1025" DrawAspect="Content" ObjectID="_1630668620" r:id="rId10"/>
+        </w:object>
+      </w:r>
+    </w:p>
+    <w:p>
+      <w:r>
+        <w:t>As there are hundreds of statistics, I limited the analysis to a small subset, chosen such that I can address some conclusive aspects of database performance.</w:t>
+      </w:r>
+    </w:p>
+    <w:p>
+      <w:pPr>
+        <w:rPr>
+          <w:color w:val="548DD4" w:themeColor="text2" w:themeTint="99"/>
+        </w:rPr>
+      </w:pPr>
+      <w:r>
+        <w:rPr>
+          <w:color w:val="548DD4" w:themeColor="text2" w:themeTint="99"/>
+        </w:rPr>
+        <w:t>Wait Classes</w:t>
+      </w:r>
+    </w:p>
+    <w:p>
+      <w:pPr>
+        <w:pStyle w:val="Listenabsatz"/>
+        <w:numPr>
+          <w:ilvl w:val="0"/>
+          <w:numId w:val="7"/>
+        </w:numPr>
+        <w:sectPr>
+          <w:headerReference w:type="default" r:id="rId11"/>
+          <w:footerReference w:type="default" r:id="rId12"/>
+          <w:headerReference w:type="first" r:id="rId13"/>
+          <w:footerReference w:type="first" r:id="rId14"/>
+          <w:pgSz w:w="12240" w:h="15840"/>
+          <w:pgMar w:top="1080" w:right="1440" w:bottom="1080" w:left="1440" w:header="0" w:footer="720" w:gutter="0"/>
+          <w:pgNumType w:start="1"/>
+          <w:cols w:space="720"/>
+          <w:titlePg/>
+        </w:sectPr>
+      </w:pPr>
+    </w:p>
+    <w:p>
+      <w:pPr>
+        <w:pStyle w:val="Listenabsatz"/>
+        <w:numPr>
+          <w:ilvl w:val="0"/>
+          <w:numId w:val="7"/>
+        </w:numPr>
+      </w:pPr>
+      <w:r>
+        <w:t>application wait time</w:t>
+      </w:r>
+    </w:p>
+    <w:p>
+      <w:pPr>
+        <w:pStyle w:val="Listenabsatz"/>
+        <w:numPr>
+          <w:ilvl w:val="0"/>
+          <w:numId w:val="7"/>
+        </w:numPr>
+      </w:pPr>
+      <w:r>
+        <w:t>cluster wait time</w:t>
+      </w:r>
+    </w:p>
+    <w:p>
+      <w:pPr>
+        <w:pStyle w:val="Listenabsatz"/>
+        <w:numPr>
+          <w:ilvl w:val="0"/>
+          <w:numId w:val="7"/>
+        </w:numPr>
+      </w:pPr>
+      <w:r>
+        <w:t>concurrency wait time</w:t>
+      </w:r>
+    </w:p>
+    <w:p>
+      <w:pPr>
+        <w:pStyle w:val="Listenabsatz"/>
+        <w:numPr>
+          <w:ilvl w:val="0"/>
+          <w:numId w:val="7"/>
+        </w:numPr>
+      </w:pPr>
+      <w:r>
+        <w:t>user I/O wait time</w:t>
+      </w:r>
+    </w:p>
+    <w:p>
+      <w:pPr>
+        <w:rPr>
+          <w:b/>
+        </w:rPr>
+        <w:sectPr>
+          <w:type w:val="continuous"/>
+          <w:pgSz w:w="12240" w:h="15840"/>
+          <w:pgMar w:top="1080" w:right="1440" w:bottom="1080" w:left="1440" w:header="0" w:footer="720" w:gutter="0"/>
+          <w:pgNumType w:start="1"/>
+          <w:cols w:num="2" w:space="720"/>
+          <w:titlePg/>
+        </w:sectPr>
+      </w:pPr>
+    </w:p>
+    <w:p>
+      <w:pPr>
+        <w:rPr>
+          <w:color w:val="548DD4" w:themeColor="text2" w:themeTint="99"/>
+        </w:rPr>
+      </w:pPr>
+      <w:r>
+        <w:rPr>
+          <w:color w:val="548DD4" w:themeColor="text2" w:themeTint="99"/>
+        </w:rPr>
+        <w:t>Database Load</w:t>
+      </w:r>
+    </w:p>
+    <w:p>
+      <w:pPr>
+        <w:pStyle w:val="Listenabsatz"/>
+        <w:numPr>
+          <w:ilvl w:val="0"/>
+          <w:numId w:val="8"/>
+        </w:numPr>
+        <w:sectPr>
+          <w:type w:val="continuous"/>
+          <w:pgSz w:w="12240" w:h="15840"/>
+          <w:pgMar w:top="1080" w:right="1440" w:bottom="1080" w:left="1440" w:header="0" w:footer="720" w:gutter="0"/>
+          <w:pgNumType w:start="1"/>
+          <w:cols w:space="720"/>
+          <w:titlePg/>
+        </w:sectPr>
+      </w:pPr>
+    </w:p>
+    <w:p>
+      <w:pPr>
+        <w:pStyle w:val="Listenabsatz"/>
+        <w:numPr>
+          <w:ilvl w:val="0"/>
+          <w:numId w:val="8"/>
+        </w:numPr>
+      </w:pPr>
+      <w:r>
+        <w:t>db block changes</w:t>
+      </w:r>
+    </w:p>
+    <w:p>
+      <w:pPr>
+        <w:pStyle w:val="Listenabsatz"/>
+        <w:numPr>
+          <w:ilvl w:val="0"/>
+          <w:numId w:val="8"/>
+        </w:numPr>
+      </w:pPr>
+      <w:r>
+        <w:t>enqueue requests</w:t>
+      </w:r>
+    </w:p>
+    <w:p>
+      <w:pPr>
+        <w:pStyle w:val="Listenabsatz"/>
+        <w:numPr>
+          <w:ilvl w:val="0"/>
+          <w:numId w:val="8"/>
+        </w:numPr>
+      </w:pPr>
+      <w:r>
+        <w:t>execute count</w:t>
+      </w:r>
+    </w:p>
+    <w:p>
+      <w:pPr>
+        <w:pStyle w:val="Listenabsatz"/>
+        <w:numPr>
+          <w:ilvl w:val="0"/>
+          <w:numId w:val="8"/>
+        </w:numPr>
+        <w:rPr>
+          <w:lang w:val="fr-CH"/>
+        </w:rPr>
+      </w:pPr>
+      <w:r>
+        <w:rPr>
+          <w:lang w:val="fr-CH"/>
+        </w:rPr>
+        <w:t>global enqueue gets async</w:t>
+      </w:r>
+    </w:p>
+    <w:p>
+      <w:pPr>
+        <w:pStyle w:val="Listenabsatz"/>
+        <w:numPr>
+          <w:ilvl w:val="0"/>
+          <w:numId w:val="8"/>
+        </w:numPr>
+        <w:rPr>
+          <w:lang w:val="fr-CH"/>
+        </w:rPr>
+      </w:pPr>
+      <w:r>
+        <w:rPr>
+          <w:lang w:val="fr-CH"/>
+        </w:rPr>
+        <w:t>global enqueue gets sync</w:t>
+      </w:r>
+    </w:p>
+    <w:p>
+      <w:pPr>
+        <w:pStyle w:val="Listenabsatz"/>
+        <w:numPr>
+          <w:ilvl w:val="0"/>
+          <w:numId w:val="8"/>
+        </w:numPr>
+      </w:pPr>
+      <w:r>
+        <w:t>parse count (total)</w:t>
+      </w:r>
+    </w:p>
+    <w:p>
+      <w:pPr>
+        <w:pStyle w:val="Listenabsatz"/>
+        <w:numPr>
+          <w:ilvl w:val="0"/>
+          <w:numId w:val="8"/>
+        </w:numPr>
+      </w:pPr>
+      <w:r>
+        <w:t>user calls</w:t>
+      </w:r>
+    </w:p>
+    <w:p>
+      <w:pPr>
+        <w:rPr>
+          <w:b/>
+        </w:rPr>
+        <w:sectPr>
+          <w:type w:val="continuous"/>
+          <w:pgSz w:w="12240" w:h="15840"/>
+          <w:pgMar w:top="1080" w:right="1440" w:bottom="1080" w:left="1440" w:header="0" w:footer="720" w:gutter="0"/>
+          <w:pgNumType w:start="1"/>
+          <w:cols w:num="2" w:space="720"/>
+          <w:titlePg/>
+        </w:sectPr>
+      </w:pPr>
+    </w:p>
+    <w:p>
+      <w:pPr>
+        <w:rPr>
+          <w:color w:val="548DD4" w:themeColor="text2" w:themeTint="99"/>
+        </w:rPr>
+      </w:pPr>
+      <w:r>
+        <w:rPr>
+          <w:color w:val="548DD4" w:themeColor="text2" w:themeTint="99"/>
+        </w:rPr>
+        <w:t>Global Cache Activity</w:t>
+      </w:r>
+    </w:p>
+    <w:p>
+      <w:pPr>
+        <w:pStyle w:val="Listenabsatz"/>
+        <w:numPr>
+          <w:ilvl w:val="0"/>
+          <w:numId w:val="9"/>
+        </w:numPr>
+        <w:sectPr>
+          <w:type w:val="continuous"/>
+          <w:pgSz w:w="12240" w:h="15840"/>
+          <w:pgMar w:top="1080" w:right="1440" w:bottom="1080" w:left="1440" w:header="0" w:footer="720" w:gutter="0"/>
+          <w:pgNumType w:start="1"/>
+          <w:cols w:space="720"/>
+          <w:titlePg/>
+        </w:sectPr>
+      </w:pPr>
+    </w:p>
+    <w:p>
+      <w:pPr>
+        <w:pStyle w:val="Listenabsatz"/>
+        <w:numPr>
+          <w:ilvl w:val="0"/>
+          <w:numId w:val="9"/>
+        </w:numPr>
+      </w:pPr>
+      <w:r>
+        <w:t>gc cr blocks received</w:t>
+      </w:r>
+    </w:p>
+    <w:p>
+      <w:pPr>
+        <w:pStyle w:val="Listenabsatz"/>
+        <w:numPr>
+          <w:ilvl w:val="0"/>
+          <w:numId w:val="9"/>
+        </w:numPr>
+      </w:pPr>
+      <w:r>
+        <w:t>gc current blocks received</w:t>
+      </w:r>
+    </w:p>
+    <w:p>
+      <w:pPr>
+        <w:pStyle w:val="Listenabsatz"/>
+        <w:numPr>
+          <w:ilvl w:val="0"/>
+          <w:numId w:val="9"/>
+        </w:numPr>
+      </w:pPr>
+      <w:r>
+        <w:t>gc local grants</w:t>
+      </w:r>
+    </w:p>
+    <w:p>
+      <w:pPr>
+        <w:pStyle w:val="Listenabsatz"/>
+        <w:numPr>
+          <w:ilvl w:val="0"/>
+          <w:numId w:val="9"/>
+        </w:numPr>
+      </w:pPr>
+      <w:r>
+        <w:t>gc read waits</w:t>
+      </w:r>
+    </w:p>
+    <w:p>
+      <w:pPr>
+        <w:pStyle w:val="Listenabsatz"/>
+        <w:numPr>
+          <w:ilvl w:val="0"/>
+          <w:numId w:val="9"/>
+        </w:numPr>
+      </w:pPr>
+      <w:r>
+        <w:t>gc remote grants</w:t>
+      </w:r>
+    </w:p>
+    <w:p>
+      <w:pPr>
+        <w:pStyle w:val="Listenabsatz"/>
+        <w:numPr>
+          <w:ilvl w:val="0"/>
+          <w:numId w:val="9"/>
+        </w:numPr>
+      </w:pPr>
+      <w:r>
+        <w:t>gcs messages sent</w:t>
+      </w:r>
+    </w:p>
+    <w:p>
+      <w:pPr>
+        <w:rPr>
+          <w:b/>
+        </w:rPr>
+        <w:sectPr>
+          <w:type w:val="continuous"/>
+          <w:pgSz w:w="12240" w:h="15840"/>
+          <w:pgMar w:top="1080" w:right="1440" w:bottom="1080" w:left="1440" w:header="0" w:footer="720" w:gutter="0"/>
+          <w:pgNumType w:start="1"/>
+          <w:cols w:num="2" w:space="720"/>
+          <w:titlePg/>
+        </w:sectPr>
+      </w:pPr>
+    </w:p>
+    <w:p>
+      <w:pPr>
+        <w:rPr>
+          <w:color w:val="548DD4" w:themeColor="text2" w:themeTint="99"/>
+        </w:rPr>
+      </w:pPr>
+      <w:r>
+        <w:rPr>
+          <w:color w:val="548DD4" w:themeColor="text2" w:themeTint="99"/>
+        </w:rPr>
+        <w:t>Global Cache Wait Events</w:t>
+      </w:r>
+    </w:p>
+    <w:p>
+      <w:pPr>
+        <w:pStyle w:val="Listenabsatz"/>
+        <w:numPr>
+          <w:ilvl w:val="0"/>
+          <w:numId w:val="10"/>
+        </w:numPr>
+        <w:sectPr>
+          <w:type w:val="continuous"/>
+          <w:pgSz w:w="12240" w:h="15840"/>
+          <w:pgMar w:top="1080" w:right="1440" w:bottom="1080" w:left="1440" w:header="0" w:footer="720" w:gutter="0"/>
+          <w:pgNumType w:start="1"/>
+          <w:cols w:space="720"/>
+          <w:titlePg/>
+        </w:sectPr>
+      </w:pPr>
+    </w:p>
+    <w:p>
+      <w:pPr>
+        <w:pStyle w:val="Listenabsatz"/>
+        <w:numPr>
+          <w:ilvl w:val="0"/>
+          <w:numId w:val="10"/>
+        </w:numPr>
+      </w:pPr>
+      <w:r>
+        <w:t>gc cr block flush time</w:t>
+      </w:r>
+    </w:p>
+    <w:p>
+      <w:pPr>
+        <w:pStyle w:val="Listenabsatz"/>
+        <w:numPr>
+          <w:ilvl w:val="0"/>
+          <w:numId w:val="10"/>
+        </w:numPr>
+      </w:pPr>
+      <w:r>
+        <w:t>gc cr block receive time</w:t>
+      </w:r>
+    </w:p>
+    <w:p>
+      <w:pPr>
+        <w:pStyle w:val="Listenabsatz"/>
+        <w:numPr>
+          <w:ilvl w:val="0"/>
+          <w:numId w:val="10"/>
+        </w:numPr>
+      </w:pPr>
+      <w:r>
+        <w:t>gc current block flush time</w:t>
+      </w:r>
+    </w:p>
+    <w:p>
+      <w:pPr>
+        <w:pStyle w:val="Listenabsatz"/>
+        <w:numPr>
+          <w:ilvl w:val="0"/>
+          <w:numId w:val="10"/>
+        </w:numPr>
+      </w:pPr>
+      <w:r>
+        <w:t>gc current block receive time</w:t>
+      </w:r>
+    </w:p>
+    <w:p>
+      <w:pPr>
+        <w:pStyle w:val="Listenabsatz"/>
+        <w:numPr>
+          <w:ilvl w:val="0"/>
+          <w:numId w:val="10"/>
+        </w:numPr>
+      </w:pPr>
+      <w:r>
+        <w:t>gc current block send time</w:t>
+      </w:r>
+    </w:p>
+    <w:p>
+      <w:pPr>
+        <w:pStyle w:val="Listenabsatz"/>
+        <w:numPr>
+          <w:ilvl w:val="0"/>
+          <w:numId w:val="10"/>
+        </w:numPr>
+      </w:pPr>
+      <w:r>
+        <w:t>gc read wait time</w:t>
+      </w:r>
+    </w:p>
+    <w:p>
+      <w:pPr>
+        <w:pStyle w:val="Listenabsatz"/>
+        <w:numPr>
+          <w:ilvl w:val="0"/>
+          <w:numId w:val="10"/>
+        </w:numPr>
+      </w:pPr>
+      <w:r>
+        <w:t>global enqueue get time</w:t>
+      </w:r>
+    </w:p>
+    <w:p>
+      <w:pPr>
+        <w:sectPr>
+          <w:type w:val="continuous"/>
+          <w:pgSz w:w="12240" w:h="15840"/>
+          <w:pgMar w:top="1080" w:right="1440" w:bottom="1080" w:left="1440" w:header="0" w:footer="720" w:gutter="0"/>
+          <w:pgNumType w:start="1"/>
+          <w:cols w:num="2" w:space="720"/>
+          <w:titlePg/>
+        </w:sectPr>
+      </w:pPr>
     </w:p>
     <w:p>
       <w:pPr>
         <w:pStyle w:val="berschrift1"/>
       </w:pPr>
-      <w:bookmarkStart w:id="17" w:name="_h4s0m7kg1q1p" w:colFirst="0" w:colLast="0"/>
-      <w:bookmarkStart w:id="18" w:name="_Toc19994938"/>
-      <w:bookmarkEnd w:id="17"/>
-      <w:r>
+      <w:bookmarkStart w:id="19" w:name="_h4s0m7kg1q1p" w:colFirst="0" w:colLast="0"/>
+      <w:bookmarkStart w:id="20" w:name="_Toc19994938"/>
+      <w:bookmarkEnd w:id="19"/>
+      <w:r>
+        <w:lastRenderedPageBreak/>
         <w:t>METADATA</w:t>
       </w:r>
-      <w:bookmarkEnd w:id="18"/>
+      <w:bookmarkEnd w:id="20"/>
     </w:p>
     <w:p>
       <w:pPr>
@@ -2396,6 +3904,9 @@
       <w:r>
         <w:t>None of the integration and production database instances was restarted in the period to be analysed.</w:t>
       </w:r>
+      <w:r>
+        <w:t xml:space="preserve"> This precondition is not mandatory, but makes analysis more straightforward.</w:t>
+      </w:r>
     </w:p>
     <w:p>
       <w:pPr>
@@ -2453,18 +3964,10 @@
       </w:r>
       <w:r>
         <w:rPr>
-          <w:lang w:val="en-US"/>
-        </w:rPr>
-        <w:t>Data-Science-Project\project.1\statistiken.2019-08-22T0000-bis-2019-08-28T1000</w:t>
-      </w:r>
-      <w:r>
-        <w:rPr>
-          <w:lang w:val="en-US"/>
-        </w:rPr>
-        <w:t>\about.data</w:t>
-      </w:r>
-      <w:bookmarkStart w:id="19" w:name="_GoBack"/>
-      <w:bookmarkEnd w:id="19"/>
+          <w:color w:val="548DD4" w:themeColor="text2" w:themeTint="99"/>
+        </w:rPr>
+        <w:t>Data-Science-Project\project.1\statistiken.2019-08-22T0000-bis-2019-08-28T1000\about.data</w:t>
+      </w:r>
       <w:r>
         <w:rPr>
           <w:lang w:val="en-US"/>
@@ -2481,7 +3984,57 @@
         <w:rPr>
           <w:lang w:val="en-US"/>
         </w:rPr>
-        <w:t>. See references.</w:t>
+        <w:t xml:space="preserve">. See </w:t>
+      </w:r>
+      <w:r>
+        <w:rPr>
+          <w:lang w:val="en-US"/>
+        </w:rPr>
+        <w:t xml:space="preserve">section </w:t>
+      </w:r>
+      <w:r>
+        <w:rPr>
+          <w:lang w:val="en-US"/>
+        </w:rPr>
+        <w:fldChar w:fldCharType="begin"/>
+      </w:r>
+      <w:r>
+        <w:rPr>
+          <w:lang w:val="en-US"/>
+        </w:rPr>
+        <w:instrText xml:space="preserve"> REF _Ref20053668 \h </w:instrText>
+      </w:r>
+      <w:r>
+        <w:rPr>
+          <w:lang w:val="en-US"/>
+        </w:rPr>
+      </w:r>
+      <w:r>
+        <w:rPr>
+          <w:lang w:val="en-US"/>
+        </w:rPr>
+        <w:fldChar w:fldCharType="separate"/>
+      </w:r>
+      <w:r>
+        <w:t>REFERENCES</w:t>
+      </w:r>
+      <w:r>
+        <w:rPr>
+          <w:lang w:val="en-US"/>
+        </w:rPr>
+        <w:fldChar w:fldCharType="end"/>
+      </w:r>
+      <w:r>
+        <w:rPr>
+          <w:lang w:val="en-US"/>
+        </w:rPr>
+        <w:t xml:space="preserve"> at the end of the document</w:t>
+      </w:r>
+      <w:r>
+        <w:rPr>
+          <w:lang w:val="en-US"/>
+        </w:rPr>
+        <w:t>.</w:t>
       </w:r>
     </w:p>
     <w:p>
@@ -2498,16 +4051,29 @@
           <w:lang w:val="en-US"/>
         </w:rPr>
       </w:pPr>
-      <w:bookmarkStart w:id="20" w:name="_c5rpsdy8g2ak" w:colFirst="0" w:colLast="0"/>
-      <w:bookmarkStart w:id="21" w:name="_Toc19994939"/>
-      <w:bookmarkEnd w:id="20"/>
+      <w:bookmarkStart w:id="21" w:name="_c5rpsdy8g2ak" w:colFirst="0" w:colLast="0"/>
+      <w:bookmarkStart w:id="22" w:name="_Toc19994939"/>
+      <w:bookmarkEnd w:id="21"/>
       <w:r>
         <w:rPr>
           <w:lang w:val="en-US"/>
         </w:rPr>
         <w:t>DATA QUALITY</w:t>
       </w:r>
-      <w:bookmarkEnd w:id="21"/>
+      <w:bookmarkEnd w:id="22"/>
+    </w:p>
+    <w:p>
+      <w:pPr>
+        <w:pBdr>
+          <w:top w:val="nil"/>
+          <w:left w:val="nil"/>
+          <w:bottom w:val="nil"/>
+          <w:right w:val="nil"/>
+          <w:between w:val="nil"/>
+        </w:pBdr>
+      </w:pPr>
+      <w:bookmarkStart w:id="23" w:name="_GoBack"/>
+      <w:bookmarkEnd w:id="23"/>
     </w:p>
     <w:p>
       <w:pPr>
@@ -2562,13 +4128,13 @@
           <w:between w:val="nil"/>
         </w:pBdr>
       </w:pPr>
-      <w:bookmarkStart w:id="22" w:name="_x5u0l8hx0kbh" w:colFirst="0" w:colLast="0"/>
-      <w:bookmarkStart w:id="23" w:name="_Toc19994940"/>
-      <w:bookmarkEnd w:id="22"/>
+      <w:bookmarkStart w:id="24" w:name="_x5u0l8hx0kbh" w:colFirst="0" w:colLast="0"/>
+      <w:bookmarkStart w:id="25" w:name="_Toc19994940"/>
+      <w:bookmarkEnd w:id="24"/>
       <w:r>
         <w:t>DATA FLOW</w:t>
       </w:r>
-      <w:bookmarkEnd w:id="23"/>
+      <w:bookmarkEnd w:id="25"/>
     </w:p>
     <w:p>
       <w:pPr>
@@ -2584,22 +4150,16 @@
           <w:b w:val="0"/>
         </w:rPr>
       </w:pPr>
-      <w:bookmarkStart w:id="24" w:name="_i2ip4lwifo50" w:colFirst="0" w:colLast="0"/>
-      <w:bookmarkStart w:id="25" w:name="_Toc19994941"/>
-      <w:bookmarkEnd w:id="24"/>
+      <w:bookmarkStart w:id="26" w:name="_i2ip4lwifo50" w:colFirst="0" w:colLast="0"/>
+      <w:bookmarkStart w:id="27" w:name="_Toc19994941"/>
+      <w:bookmarkEnd w:id="26"/>
       <w:r>
         <w:rPr>
           <w:b w:val="0"/>
         </w:rPr>
-        <w:t>From source to fina</w:t>
-      </w:r>
-      <w:r>
-        <w:rPr>
-          <w:b w:val="0"/>
-        </w:rPr>
-        <w:t>l plot</w:t>
-      </w:r>
-      <w:bookmarkEnd w:id="25"/>
+        <w:t>From source to final plot</w:t>
+      </w:r>
+      <w:bookmarkEnd w:id="27"/>
     </w:p>
     <w:p>
       <w:pPr>
@@ -2612,14 +4172,13 @@
           <w:between w:val="nil"/>
         </w:pBdr>
       </w:pPr>
-      <w:bookmarkStart w:id="26" w:name="_mtk27zhjxb66" w:colFirst="0" w:colLast="0"/>
-      <w:bookmarkStart w:id="27" w:name="_Toc19994942"/>
-      <w:bookmarkEnd w:id="26"/>
-      <w:r>
-        <w:lastRenderedPageBreak/>
+      <w:bookmarkStart w:id="28" w:name="_mtk27zhjxb66" w:colFirst="0" w:colLast="0"/>
+      <w:bookmarkStart w:id="29" w:name="_Toc19994942"/>
+      <w:bookmarkEnd w:id="28"/>
+      <w:r>
         <w:t>DATA MODELS</w:t>
       </w:r>
-      <w:bookmarkEnd w:id="27"/>
+      <w:bookmarkEnd w:id="29"/>
     </w:p>
     <w:p>
       <w:r>
@@ -2647,13 +4206,14 @@
           <w:between w:val="nil"/>
         </w:pBdr>
       </w:pPr>
-      <w:bookmarkStart w:id="28" w:name="_vf6vykh0xvv7" w:colFirst="0" w:colLast="0"/>
-      <w:bookmarkStart w:id="29" w:name="_Toc19994943"/>
-      <w:bookmarkEnd w:id="28"/>
-      <w:r>
+      <w:bookmarkStart w:id="30" w:name="_vf6vykh0xvv7" w:colFirst="0" w:colLast="0"/>
+      <w:bookmarkStart w:id="31" w:name="_Toc19994943"/>
+      <w:bookmarkEnd w:id="30"/>
+      <w:r>
+        <w:lastRenderedPageBreak/>
         <w:t>RISKS</w:t>
       </w:r>
-      <w:bookmarkEnd w:id="29"/>
+      <w:bookmarkEnd w:id="31"/>
     </w:p>
     <w:p>
       <w:pPr>
@@ -2701,13 +4261,13 @@
       <w:pPr>
         <w:pStyle w:val="berschrift1"/>
       </w:pPr>
-      <w:bookmarkStart w:id="30" w:name="_r9xh3qn8v2wb" w:colFirst="0" w:colLast="0"/>
-      <w:bookmarkStart w:id="31" w:name="_Toc19994944"/>
-      <w:bookmarkEnd w:id="30"/>
+      <w:bookmarkStart w:id="32" w:name="_r9xh3qn8v2wb" w:colFirst="0" w:colLast="0"/>
+      <w:bookmarkStart w:id="33" w:name="_Toc19994944"/>
+      <w:bookmarkEnd w:id="32"/>
       <w:r>
         <w:t>PRELIMINARY STUDIES</w:t>
       </w:r>
-      <w:bookmarkEnd w:id="31"/>
+      <w:bookmarkEnd w:id="33"/>
     </w:p>
     <w:p>
       <w:pPr>
@@ -2734,13 +4294,13 @@
           <w:between w:val="nil"/>
         </w:pBdr>
       </w:pPr>
-      <w:bookmarkStart w:id="32" w:name="_4hg0yma181gd" w:colFirst="0" w:colLast="0"/>
-      <w:bookmarkStart w:id="33" w:name="_Toc19994945"/>
-      <w:bookmarkEnd w:id="32"/>
+      <w:bookmarkStart w:id="34" w:name="_4hg0yma181gd" w:colFirst="0" w:colLast="0"/>
+      <w:bookmarkStart w:id="35" w:name="_Toc19994945"/>
+      <w:bookmarkEnd w:id="34"/>
       <w:r>
         <w:t>CONCLUSIONS</w:t>
       </w:r>
-      <w:bookmarkEnd w:id="33"/>
+      <w:bookmarkEnd w:id="35"/>
     </w:p>
     <w:p>
       <w:r>
@@ -2758,13 +4318,17 @@
           <w:between w:val="nil"/>
         </w:pBdr>
       </w:pPr>
-      <w:bookmarkStart w:id="34" w:name="_75kegd5qn9ca" w:colFirst="0" w:colLast="0"/>
-      <w:bookmarkStart w:id="35" w:name="_Toc19994946"/>
-      <w:bookmarkEnd w:id="34"/>
+      <w:bookmarkStart w:id="36" w:name="_75kegd5qn9ca" w:colFirst="0" w:colLast="0"/>
+      <w:bookmarkStart w:id="37" w:name="_Toc19994946"/>
+      <w:bookmarkStart w:id="38" w:name="_Ref20053626"/>
+      <w:bookmarkStart w:id="39" w:name="_Ref20053668"/>
+      <w:bookmarkEnd w:id="36"/>
       <w:r>
         <w:t>REFERENCES</w:t>
       </w:r>
-      <w:bookmarkEnd w:id="35"/>
+      <w:bookmarkEnd w:id="37"/>
+      <w:bookmarkEnd w:id="38"/>
+      <w:bookmarkEnd w:id="39"/>
     </w:p>
     <w:p>
       <w:pPr>
@@ -2850,13 +4414,13 @@
       <w:pPr>
         <w:pStyle w:val="berschrift1"/>
       </w:pPr>
-      <w:bookmarkStart w:id="36" w:name="_4txbaiwra313" w:colFirst="0" w:colLast="0"/>
-      <w:bookmarkStart w:id="37" w:name="_Toc19994947"/>
-      <w:bookmarkEnd w:id="36"/>
+      <w:bookmarkStart w:id="40" w:name="_4txbaiwra313" w:colFirst="0" w:colLast="0"/>
+      <w:bookmarkStart w:id="41" w:name="_Toc19994947"/>
+      <w:bookmarkEnd w:id="40"/>
       <w:r>
         <w:t>Appendix</w:t>
       </w:r>
-      <w:bookmarkEnd w:id="37"/>
+      <w:bookmarkEnd w:id="41"/>
     </w:p>
     <w:p>
       <w:r>
@@ -2864,10 +4428,7 @@
       </w:r>
     </w:p>
     <w:sectPr>
-      <w:headerReference w:type="default" r:id="rId8"/>
-      <w:footerReference w:type="default" r:id="rId9"/>
-      <w:headerReference w:type="first" r:id="rId10"/>
-      <w:footerReference w:type="first" r:id="rId11"/>
+      <w:type w:val="continuous"/>
       <w:pgSz w:w="12240" w:h="15840"/>
       <w:pgMar w:top="1080" w:right="1440" w:bottom="1080" w:left="1440" w:header="0" w:footer="720" w:gutter="0"/>
       <w:pgNumType w:start="1"/>
@@ -2986,6 +4547,684 @@
 <file path=word/numbering.xml><?xml version="1.0" encoding="utf-8"?>
 <w:numbering xmlns:wpc="http://schemas.microsoft.com/office/word/2010/wordprocessingCanvas" xmlns:cx="http://schemas.microsoft.com/office/drawing/2014/chartex" xmlns:cx1="http://schemas.microsoft.com/office/drawing/2015/9/8/chartex" xmlns:cx2="http://schemas.microsoft.com/office/drawing/2015/10/21/chartex" xmlns:cx3="http://schemas.microsoft.com/office/drawing/2016/5/9/chartex" xmlns:cx4="http://schemas.microsoft.com/office/drawing/2016/5/10/chartex" xmlns:cx5="http://schemas.microsoft.com/office/drawing/2016/5/11/chartex" xmlns:cx6="http://schemas.microsoft.com/office/drawing/2016/5/12/chartex" xmlns:cx7="http://schemas.microsoft.com/office/drawing/2016/5/13/chartex" xmlns:cx8="http://schemas.microsoft.com/office/drawing/2016/5/14/chartex" xmlns:mc="http://schemas.openxmlformats.org/markup-compatibility/2006" xmlns:aink="http://schemas.microsoft.com/office/drawing/2016/ink" xmlns:am3d="http://schemas.microsoft.com/office/drawing/2017/model3d" xmlns:o="urn:schemas-microsoft-com:office:office" xmlns:r="http://schemas.openxmlformats.org/officeDocument/2006/relationships" xmlns:m="http://schemas.openxmlformats.org/officeDocument/2006/math" xmlns:v="urn:schemas-microsoft-com:vml" xmlns:wp14="http://schemas.microsoft.com/office/word/2010/wordprocessingDrawing" xmlns:wp="http://schemas.openxmlformats.org/drawingml/2006/wordprocessingDrawing" xmlns:w10="urn:schemas-microsoft-com:office:word" xmlns:w="http://schemas.openxmlformats.org/wordprocessingml/2006/main" xmlns:w14="http://schemas.microsoft.com/office/word/2010/wordml" xmlns:w15="http://schemas.microsoft.com/office/word/2012/wordml" xmlns:w16cid="http://schemas.microsoft.com/office/word/2016/wordml/cid" xmlns:w16se="http://schemas.microsoft.com/office/word/2015/wordml/symex" xmlns:wpg="http://schemas.microsoft.com/office/word/2010/wordprocessingGroup" xmlns:wpi="http://schemas.microsoft.com/office/word/2010/wordprocessingInk" xmlns:wne="http://schemas.microsoft.com/office/word/2006/wordml" xmlns:wps="http://schemas.microsoft.com/office/word/2010/wordprocessingShape" mc:Ignorable="w14 w15 w16se w16cid wp14">
   <w:abstractNum w:abstractNumId="0" w15:restartNumberingAfterBreak="0">
+    <w:nsid w:val="01B5197C"/>
+    <w:multiLevelType w:val="hybridMultilevel"/>
+    <w:tmpl w:val="9BB6416C"/>
+    <w:lvl w:ilvl="0" w:tplc="08070001">
+      <w:start w:val="1"/>
+      <w:numFmt w:val="bullet"/>
+      <w:lvlText w:val=""/>
+      <w:lvlJc w:val="left"/>
+      <w:pPr>
+        <w:ind w:left="720" w:hanging="360"/>
+      </w:pPr>
+      <w:rPr>
+        <w:rFonts w:ascii="Symbol" w:hAnsi="Symbol" w:hint="default"/>
+      </w:rPr>
+    </w:lvl>
+    <w:lvl w:ilvl="1" w:tplc="08070003" w:tentative="1">
+      <w:start w:val="1"/>
+      <w:numFmt w:val="bullet"/>
+      <w:lvlText w:val="o"/>
+      <w:lvlJc w:val="left"/>
+      <w:pPr>
+        <w:ind w:left="1440" w:hanging="360"/>
+      </w:pPr>
+      <w:rPr>
+        <w:rFonts w:ascii="Courier New" w:hAnsi="Courier New" w:cs="Courier New" w:hint="default"/>
+      </w:rPr>
+    </w:lvl>
+    <w:lvl w:ilvl="2" w:tplc="08070005" w:tentative="1">
+      <w:start w:val="1"/>
+      <w:numFmt w:val="bullet"/>
+      <w:lvlText w:val=""/>
+      <w:lvlJc w:val="left"/>
+      <w:pPr>
+        <w:ind w:left="2160" w:hanging="360"/>
+      </w:pPr>
+      <w:rPr>
+        <w:rFonts w:ascii="Wingdings" w:hAnsi="Wingdings" w:hint="default"/>
+      </w:rPr>
+    </w:lvl>
+    <w:lvl w:ilvl="3" w:tplc="08070001" w:tentative="1">
+      <w:start w:val="1"/>
+      <w:numFmt w:val="bullet"/>
+      <w:lvlText w:val=""/>
+      <w:lvlJc w:val="left"/>
+      <w:pPr>
+        <w:ind w:left="2880" w:hanging="360"/>
+      </w:pPr>
+      <w:rPr>
+        <w:rFonts w:ascii="Symbol" w:hAnsi="Symbol" w:hint="default"/>
+      </w:rPr>
+    </w:lvl>
+    <w:lvl w:ilvl="4" w:tplc="08070003" w:tentative="1">
+      <w:start w:val="1"/>
+      <w:numFmt w:val="bullet"/>
+      <w:lvlText w:val="o"/>
+      <w:lvlJc w:val="left"/>
+      <w:pPr>
+        <w:ind w:left="3600" w:hanging="360"/>
+      </w:pPr>
+      <w:rPr>
+        <w:rFonts w:ascii="Courier New" w:hAnsi="Courier New" w:cs="Courier New" w:hint="default"/>
+      </w:rPr>
+    </w:lvl>
+    <w:lvl w:ilvl="5" w:tplc="08070005" w:tentative="1">
+      <w:start w:val="1"/>
+      <w:numFmt w:val="bullet"/>
+      <w:lvlText w:val=""/>
+      <w:lvlJc w:val="left"/>
+      <w:pPr>
+        <w:ind w:left="4320" w:hanging="360"/>
+      </w:pPr>
+      <w:rPr>
+        <w:rFonts w:ascii="Wingdings" w:hAnsi="Wingdings" w:hint="default"/>
+      </w:rPr>
+    </w:lvl>
+    <w:lvl w:ilvl="6" w:tplc="08070001" w:tentative="1">
+      <w:start w:val="1"/>
+      <w:numFmt w:val="bullet"/>
+      <w:lvlText w:val=""/>
+      <w:lvlJc w:val="left"/>
+      <w:pPr>
+        <w:ind w:left="5040" w:hanging="360"/>
+      </w:pPr>
+      <w:rPr>
+        <w:rFonts w:ascii="Symbol" w:hAnsi="Symbol" w:hint="default"/>
+      </w:rPr>
+    </w:lvl>
+    <w:lvl w:ilvl="7" w:tplc="08070003" w:tentative="1">
+      <w:start w:val="1"/>
+      <w:numFmt w:val="bullet"/>
+      <w:lvlText w:val="o"/>
+      <w:lvlJc w:val="left"/>
+      <w:pPr>
+        <w:ind w:left="5760" w:hanging="360"/>
+      </w:pPr>
+      <w:rPr>
+        <w:rFonts w:ascii="Courier New" w:hAnsi="Courier New" w:cs="Courier New" w:hint="default"/>
+      </w:rPr>
+    </w:lvl>
+    <w:lvl w:ilvl="8" w:tplc="08070005" w:tentative="1">
+      <w:start w:val="1"/>
+      <w:numFmt w:val="bullet"/>
+      <w:lvlText w:val=""/>
+      <w:lvlJc w:val="left"/>
+      <w:pPr>
+        <w:ind w:left="6480" w:hanging="360"/>
+      </w:pPr>
+      <w:rPr>
+        <w:rFonts w:ascii="Wingdings" w:hAnsi="Wingdings" w:hint="default"/>
+      </w:rPr>
+    </w:lvl>
+  </w:abstractNum>
+  <w:abstractNum w:abstractNumId="1" w15:restartNumberingAfterBreak="0">
+    <w:nsid w:val="07B978A6"/>
+    <w:multiLevelType w:val="hybridMultilevel"/>
+    <w:tmpl w:val="9098B7AC"/>
+    <w:lvl w:ilvl="0" w:tplc="08070001">
+      <w:start w:val="1"/>
+      <w:numFmt w:val="bullet"/>
+      <w:lvlText w:val=""/>
+      <w:lvlJc w:val="left"/>
+      <w:pPr>
+        <w:ind w:left="720" w:hanging="360"/>
+      </w:pPr>
+      <w:rPr>
+        <w:rFonts w:ascii="Symbol" w:hAnsi="Symbol" w:hint="default"/>
+      </w:rPr>
+    </w:lvl>
+    <w:lvl w:ilvl="1" w:tplc="08070003" w:tentative="1">
+      <w:start w:val="1"/>
+      <w:numFmt w:val="bullet"/>
+      <w:lvlText w:val="o"/>
+      <w:lvlJc w:val="left"/>
+      <w:pPr>
+        <w:ind w:left="1440" w:hanging="360"/>
+      </w:pPr>
+      <w:rPr>
+        <w:rFonts w:ascii="Courier New" w:hAnsi="Courier New" w:cs="Courier New" w:hint="default"/>
+      </w:rPr>
+    </w:lvl>
+    <w:lvl w:ilvl="2" w:tplc="08070005" w:tentative="1">
+      <w:start w:val="1"/>
+      <w:numFmt w:val="bullet"/>
+      <w:lvlText w:val=""/>
+      <w:lvlJc w:val="left"/>
+      <w:pPr>
+        <w:ind w:left="2160" w:hanging="360"/>
+      </w:pPr>
+      <w:rPr>
+        <w:rFonts w:ascii="Wingdings" w:hAnsi="Wingdings" w:hint="default"/>
+      </w:rPr>
+    </w:lvl>
+    <w:lvl w:ilvl="3" w:tplc="08070001" w:tentative="1">
+      <w:start w:val="1"/>
+      <w:numFmt w:val="bullet"/>
+      <w:lvlText w:val=""/>
+      <w:lvlJc w:val="left"/>
+      <w:pPr>
+        <w:ind w:left="2880" w:hanging="360"/>
+      </w:pPr>
+      <w:rPr>
+        <w:rFonts w:ascii="Symbol" w:hAnsi="Symbol" w:hint="default"/>
+      </w:rPr>
+    </w:lvl>
+    <w:lvl w:ilvl="4" w:tplc="08070003" w:tentative="1">
+      <w:start w:val="1"/>
+      <w:numFmt w:val="bullet"/>
+      <w:lvlText w:val="o"/>
+      <w:lvlJc w:val="left"/>
+      <w:pPr>
+        <w:ind w:left="3600" w:hanging="360"/>
+      </w:pPr>
+      <w:rPr>
+        <w:rFonts w:ascii="Courier New" w:hAnsi="Courier New" w:cs="Courier New" w:hint="default"/>
+      </w:rPr>
+    </w:lvl>
+    <w:lvl w:ilvl="5" w:tplc="08070005" w:tentative="1">
+      <w:start w:val="1"/>
+      <w:numFmt w:val="bullet"/>
+      <w:lvlText w:val=""/>
+      <w:lvlJc w:val="left"/>
+      <w:pPr>
+        <w:ind w:left="4320" w:hanging="360"/>
+      </w:pPr>
+      <w:rPr>
+        <w:rFonts w:ascii="Wingdings" w:hAnsi="Wingdings" w:hint="default"/>
+      </w:rPr>
+    </w:lvl>
+    <w:lvl w:ilvl="6" w:tplc="08070001" w:tentative="1">
+      <w:start w:val="1"/>
+      <w:numFmt w:val="bullet"/>
+      <w:lvlText w:val=""/>
+      <w:lvlJc w:val="left"/>
+      <w:pPr>
+        <w:ind w:left="5040" w:hanging="360"/>
+      </w:pPr>
+      <w:rPr>
+        <w:rFonts w:ascii="Symbol" w:hAnsi="Symbol" w:hint="default"/>
+      </w:rPr>
+    </w:lvl>
+    <w:lvl w:ilvl="7" w:tplc="08070003" w:tentative="1">
+      <w:start w:val="1"/>
+      <w:numFmt w:val="bullet"/>
+      <w:lvlText w:val="o"/>
+      <w:lvlJc w:val="left"/>
+      <w:pPr>
+        <w:ind w:left="5760" w:hanging="360"/>
+      </w:pPr>
+      <w:rPr>
+        <w:rFonts w:ascii="Courier New" w:hAnsi="Courier New" w:cs="Courier New" w:hint="default"/>
+      </w:rPr>
+    </w:lvl>
+    <w:lvl w:ilvl="8" w:tplc="08070005" w:tentative="1">
+      <w:start w:val="1"/>
+      <w:numFmt w:val="bullet"/>
+      <w:lvlText w:val=""/>
+      <w:lvlJc w:val="left"/>
+      <w:pPr>
+        <w:ind w:left="6480" w:hanging="360"/>
+      </w:pPr>
+      <w:rPr>
+        <w:rFonts w:ascii="Wingdings" w:hAnsi="Wingdings" w:hint="default"/>
+      </w:rPr>
+    </w:lvl>
+  </w:abstractNum>
+  <w:abstractNum w:abstractNumId="2" w15:restartNumberingAfterBreak="0">
+    <w:nsid w:val="110B06FA"/>
+    <w:multiLevelType w:val="hybridMultilevel"/>
+    <w:tmpl w:val="8FFAE874"/>
+    <w:lvl w:ilvl="0" w:tplc="08070001">
+      <w:start w:val="1"/>
+      <w:numFmt w:val="bullet"/>
+      <w:lvlText w:val=""/>
+      <w:lvlJc w:val="left"/>
+      <w:pPr>
+        <w:ind w:left="720" w:hanging="360"/>
+      </w:pPr>
+      <w:rPr>
+        <w:rFonts w:ascii="Symbol" w:hAnsi="Symbol" w:hint="default"/>
+      </w:rPr>
+    </w:lvl>
+    <w:lvl w:ilvl="1" w:tplc="08070003" w:tentative="1">
+      <w:start w:val="1"/>
+      <w:numFmt w:val="bullet"/>
+      <w:lvlText w:val="o"/>
+      <w:lvlJc w:val="left"/>
+      <w:pPr>
+        <w:ind w:left="1440" w:hanging="360"/>
+      </w:pPr>
+      <w:rPr>
+        <w:rFonts w:ascii="Courier New" w:hAnsi="Courier New" w:cs="Courier New" w:hint="default"/>
+      </w:rPr>
+    </w:lvl>
+    <w:lvl w:ilvl="2" w:tplc="08070005" w:tentative="1">
+      <w:start w:val="1"/>
+      <w:numFmt w:val="bullet"/>
+      <w:lvlText w:val=""/>
+      <w:lvlJc w:val="left"/>
+      <w:pPr>
+        <w:ind w:left="2160" w:hanging="360"/>
+      </w:pPr>
+      <w:rPr>
+        <w:rFonts w:ascii="Wingdings" w:hAnsi="Wingdings" w:hint="default"/>
+      </w:rPr>
+    </w:lvl>
+    <w:lvl w:ilvl="3" w:tplc="08070001" w:tentative="1">
+      <w:start w:val="1"/>
+      <w:numFmt w:val="bullet"/>
+      <w:lvlText w:val=""/>
+      <w:lvlJc w:val="left"/>
+      <w:pPr>
+        <w:ind w:left="2880" w:hanging="360"/>
+      </w:pPr>
+      <w:rPr>
+        <w:rFonts w:ascii="Symbol" w:hAnsi="Symbol" w:hint="default"/>
+      </w:rPr>
+    </w:lvl>
+    <w:lvl w:ilvl="4" w:tplc="08070003" w:tentative="1">
+      <w:start w:val="1"/>
+      <w:numFmt w:val="bullet"/>
+      <w:lvlText w:val="o"/>
+      <w:lvlJc w:val="left"/>
+      <w:pPr>
+        <w:ind w:left="3600" w:hanging="360"/>
+      </w:pPr>
+      <w:rPr>
+        <w:rFonts w:ascii="Courier New" w:hAnsi="Courier New" w:cs="Courier New" w:hint="default"/>
+      </w:rPr>
+    </w:lvl>
+    <w:lvl w:ilvl="5" w:tplc="08070005" w:tentative="1">
+      <w:start w:val="1"/>
+      <w:numFmt w:val="bullet"/>
+      <w:lvlText w:val=""/>
+      <w:lvlJc w:val="left"/>
+      <w:pPr>
+        <w:ind w:left="4320" w:hanging="360"/>
+      </w:pPr>
+      <w:rPr>
+        <w:rFonts w:ascii="Wingdings" w:hAnsi="Wingdings" w:hint="default"/>
+      </w:rPr>
+    </w:lvl>
+    <w:lvl w:ilvl="6" w:tplc="08070001" w:tentative="1">
+      <w:start w:val="1"/>
+      <w:numFmt w:val="bullet"/>
+      <w:lvlText w:val=""/>
+      <w:lvlJc w:val="left"/>
+      <w:pPr>
+        <w:ind w:left="5040" w:hanging="360"/>
+      </w:pPr>
+      <w:rPr>
+        <w:rFonts w:ascii="Symbol" w:hAnsi="Symbol" w:hint="default"/>
+      </w:rPr>
+    </w:lvl>
+    <w:lvl w:ilvl="7" w:tplc="08070003" w:tentative="1">
+      <w:start w:val="1"/>
+      <w:numFmt w:val="bullet"/>
+      <w:lvlText w:val="o"/>
+      <w:lvlJc w:val="left"/>
+      <w:pPr>
+        <w:ind w:left="5760" w:hanging="360"/>
+      </w:pPr>
+      <w:rPr>
+        <w:rFonts w:ascii="Courier New" w:hAnsi="Courier New" w:cs="Courier New" w:hint="default"/>
+      </w:rPr>
+    </w:lvl>
+    <w:lvl w:ilvl="8" w:tplc="08070005" w:tentative="1">
+      <w:start w:val="1"/>
+      <w:numFmt w:val="bullet"/>
+      <w:lvlText w:val=""/>
+      <w:lvlJc w:val="left"/>
+      <w:pPr>
+        <w:ind w:left="6480" w:hanging="360"/>
+      </w:pPr>
+      <w:rPr>
+        <w:rFonts w:ascii="Wingdings" w:hAnsi="Wingdings" w:hint="default"/>
+      </w:rPr>
+    </w:lvl>
+  </w:abstractNum>
+  <w:abstractNum w:abstractNumId="3" w15:restartNumberingAfterBreak="0">
+    <w:nsid w:val="31A667C5"/>
+    <w:multiLevelType w:val="hybridMultilevel"/>
+    <w:tmpl w:val="98D8FBF6"/>
+    <w:lvl w:ilvl="0" w:tplc="08070001">
+      <w:start w:val="1"/>
+      <w:numFmt w:val="bullet"/>
+      <w:lvlText w:val=""/>
+      <w:lvlJc w:val="left"/>
+      <w:pPr>
+        <w:ind w:left="720" w:hanging="360"/>
+      </w:pPr>
+      <w:rPr>
+        <w:rFonts w:ascii="Symbol" w:hAnsi="Symbol" w:hint="default"/>
+      </w:rPr>
+    </w:lvl>
+    <w:lvl w:ilvl="1" w:tplc="08070003" w:tentative="1">
+      <w:start w:val="1"/>
+      <w:numFmt w:val="bullet"/>
+      <w:lvlText w:val="o"/>
+      <w:lvlJc w:val="left"/>
+      <w:pPr>
+        <w:ind w:left="1440" w:hanging="360"/>
+      </w:pPr>
+      <w:rPr>
+        <w:rFonts w:ascii="Courier New" w:hAnsi="Courier New" w:cs="Courier New" w:hint="default"/>
+      </w:rPr>
+    </w:lvl>
+    <w:lvl w:ilvl="2" w:tplc="08070005" w:tentative="1">
+      <w:start w:val="1"/>
+      <w:numFmt w:val="bullet"/>
+      <w:lvlText w:val=""/>
+      <w:lvlJc w:val="left"/>
+      <w:pPr>
+        <w:ind w:left="2160" w:hanging="360"/>
+      </w:pPr>
+      <w:rPr>
+        <w:rFonts w:ascii="Wingdings" w:hAnsi="Wingdings" w:hint="default"/>
+      </w:rPr>
+    </w:lvl>
+    <w:lvl w:ilvl="3" w:tplc="08070001" w:tentative="1">
+      <w:start w:val="1"/>
+      <w:numFmt w:val="bullet"/>
+      <w:lvlText w:val=""/>
+      <w:lvlJc w:val="left"/>
+      <w:pPr>
+        <w:ind w:left="2880" w:hanging="360"/>
+      </w:pPr>
+      <w:rPr>
+        <w:rFonts w:ascii="Symbol" w:hAnsi="Symbol" w:hint="default"/>
+      </w:rPr>
+    </w:lvl>
+    <w:lvl w:ilvl="4" w:tplc="08070003" w:tentative="1">
+      <w:start w:val="1"/>
+      <w:numFmt w:val="bullet"/>
+      <w:lvlText w:val="o"/>
+      <w:lvlJc w:val="left"/>
+      <w:pPr>
+        <w:ind w:left="3600" w:hanging="360"/>
+      </w:pPr>
+      <w:rPr>
+        <w:rFonts w:ascii="Courier New" w:hAnsi="Courier New" w:cs="Courier New" w:hint="default"/>
+      </w:rPr>
+    </w:lvl>
+    <w:lvl w:ilvl="5" w:tplc="08070005" w:tentative="1">
+      <w:start w:val="1"/>
+      <w:numFmt w:val="bullet"/>
+      <w:lvlText w:val=""/>
+      <w:lvlJc w:val="left"/>
+      <w:pPr>
+        <w:ind w:left="4320" w:hanging="360"/>
+      </w:pPr>
+      <w:rPr>
+        <w:rFonts w:ascii="Wingdings" w:hAnsi="Wingdings" w:hint="default"/>
+      </w:rPr>
+    </w:lvl>
+    <w:lvl w:ilvl="6" w:tplc="08070001" w:tentative="1">
+      <w:start w:val="1"/>
+      <w:numFmt w:val="bullet"/>
+      <w:lvlText w:val=""/>
+      <w:lvlJc w:val="left"/>
+      <w:pPr>
+        <w:ind w:left="5040" w:hanging="360"/>
+      </w:pPr>
+      <w:rPr>
+        <w:rFonts w:ascii="Symbol" w:hAnsi="Symbol" w:hint="default"/>
+      </w:rPr>
+    </w:lvl>
+    <w:lvl w:ilvl="7" w:tplc="08070003" w:tentative="1">
+      <w:start w:val="1"/>
+      <w:numFmt w:val="bullet"/>
+      <w:lvlText w:val="o"/>
+      <w:lvlJc w:val="left"/>
+      <w:pPr>
+        <w:ind w:left="5760" w:hanging="360"/>
+      </w:pPr>
+      <w:rPr>
+        <w:rFonts w:ascii="Courier New" w:hAnsi="Courier New" w:cs="Courier New" w:hint="default"/>
+      </w:rPr>
+    </w:lvl>
+    <w:lvl w:ilvl="8" w:tplc="08070005" w:tentative="1">
+      <w:start w:val="1"/>
+      <w:numFmt w:val="bullet"/>
+      <w:lvlText w:val=""/>
+      <w:lvlJc w:val="left"/>
+      <w:pPr>
+        <w:ind w:left="6480" w:hanging="360"/>
+      </w:pPr>
+      <w:rPr>
+        <w:rFonts w:ascii="Wingdings" w:hAnsi="Wingdings" w:hint="default"/>
+      </w:rPr>
+    </w:lvl>
+  </w:abstractNum>
+  <w:abstractNum w:abstractNumId="4" w15:restartNumberingAfterBreak="0">
+    <w:nsid w:val="3C2C1F3E"/>
+    <w:multiLevelType w:val="hybridMultilevel"/>
+    <w:tmpl w:val="976CB934"/>
+    <w:lvl w:ilvl="0" w:tplc="08070001">
+      <w:start w:val="1"/>
+      <w:numFmt w:val="bullet"/>
+      <w:lvlText w:val=""/>
+      <w:lvlJc w:val="left"/>
+      <w:pPr>
+        <w:ind w:left="720" w:hanging="360"/>
+      </w:pPr>
+      <w:rPr>
+        <w:rFonts w:ascii="Symbol" w:hAnsi="Symbol" w:hint="default"/>
+      </w:rPr>
+    </w:lvl>
+    <w:lvl w:ilvl="1" w:tplc="08070003" w:tentative="1">
+      <w:start w:val="1"/>
+      <w:numFmt w:val="bullet"/>
+      <w:lvlText w:val="o"/>
+      <w:lvlJc w:val="left"/>
+      <w:pPr>
+        <w:ind w:left="1440" w:hanging="360"/>
+      </w:pPr>
+      <w:rPr>
+        <w:rFonts w:ascii="Courier New" w:hAnsi="Courier New" w:cs="Courier New" w:hint="default"/>
+      </w:rPr>
+    </w:lvl>
+    <w:lvl w:ilvl="2" w:tplc="08070005" w:tentative="1">
+      <w:start w:val="1"/>
+      <w:numFmt w:val="bullet"/>
+      <w:lvlText w:val=""/>
+      <w:lvlJc w:val="left"/>
+      <w:pPr>
+        <w:ind w:left="2160" w:hanging="360"/>
+      </w:pPr>
+      <w:rPr>
+        <w:rFonts w:ascii="Wingdings" w:hAnsi="Wingdings" w:hint="default"/>
+      </w:rPr>
+    </w:lvl>
+    <w:lvl w:ilvl="3" w:tplc="08070001" w:tentative="1">
+      <w:start w:val="1"/>
+      <w:numFmt w:val="bullet"/>
+      <w:lvlText w:val=""/>
+      <w:lvlJc w:val="left"/>
+      <w:pPr>
+        <w:ind w:left="2880" w:hanging="360"/>
+      </w:pPr>
+      <w:rPr>
+        <w:rFonts w:ascii="Symbol" w:hAnsi="Symbol" w:hint="default"/>
+      </w:rPr>
+    </w:lvl>
+    <w:lvl w:ilvl="4" w:tplc="08070003" w:tentative="1">
+      <w:start w:val="1"/>
+      <w:numFmt w:val="bullet"/>
+      <w:lvlText w:val="o"/>
+      <w:lvlJc w:val="left"/>
+      <w:pPr>
+        <w:ind w:left="3600" w:hanging="360"/>
+      </w:pPr>
+      <w:rPr>
+        <w:rFonts w:ascii="Courier New" w:hAnsi="Courier New" w:cs="Courier New" w:hint="default"/>
+      </w:rPr>
+    </w:lvl>
+    <w:lvl w:ilvl="5" w:tplc="08070005" w:tentative="1">
+      <w:start w:val="1"/>
+      <w:numFmt w:val="bullet"/>
+      <w:lvlText w:val=""/>
+      <w:lvlJc w:val="left"/>
+      <w:pPr>
+        <w:ind w:left="4320" w:hanging="360"/>
+      </w:pPr>
+      <w:rPr>
+        <w:rFonts w:ascii="Wingdings" w:hAnsi="Wingdings" w:hint="default"/>
+      </w:rPr>
+    </w:lvl>
+    <w:lvl w:ilvl="6" w:tplc="08070001" w:tentative="1">
+      <w:start w:val="1"/>
+      <w:numFmt w:val="bullet"/>
+      <w:lvlText w:val=""/>
+      <w:lvlJc w:val="left"/>
+      <w:pPr>
+        <w:ind w:left="5040" w:hanging="360"/>
+      </w:pPr>
+      <w:rPr>
+        <w:rFonts w:ascii="Symbol" w:hAnsi="Symbol" w:hint="default"/>
+      </w:rPr>
+    </w:lvl>
+    <w:lvl w:ilvl="7" w:tplc="08070003" w:tentative="1">
+      <w:start w:val="1"/>
+      <w:numFmt w:val="bullet"/>
+      <w:lvlText w:val="o"/>
+      <w:lvlJc w:val="left"/>
+      <w:pPr>
+        <w:ind w:left="5760" w:hanging="360"/>
+      </w:pPr>
+      <w:rPr>
+        <w:rFonts w:ascii="Courier New" w:hAnsi="Courier New" w:cs="Courier New" w:hint="default"/>
+      </w:rPr>
+    </w:lvl>
+    <w:lvl w:ilvl="8" w:tplc="08070005" w:tentative="1">
+      <w:start w:val="1"/>
+      <w:numFmt w:val="bullet"/>
+      <w:lvlText w:val=""/>
+      <w:lvlJc w:val="left"/>
+      <w:pPr>
+        <w:ind w:left="6480" w:hanging="360"/>
+      </w:pPr>
+      <w:rPr>
+        <w:rFonts w:ascii="Wingdings" w:hAnsi="Wingdings" w:hint="default"/>
+      </w:rPr>
+    </w:lvl>
+  </w:abstractNum>
+  <w:abstractNum w:abstractNumId="5" w15:restartNumberingAfterBreak="0">
+    <w:nsid w:val="4F3E4DAC"/>
+    <w:multiLevelType w:val="hybridMultilevel"/>
+    <w:tmpl w:val="17D0E7CA"/>
+    <w:lvl w:ilvl="0" w:tplc="08070001">
+      <w:start w:val="1"/>
+      <w:numFmt w:val="bullet"/>
+      <w:lvlText w:val=""/>
+      <w:lvlJc w:val="left"/>
+      <w:pPr>
+        <w:ind w:left="720" w:hanging="360"/>
+      </w:pPr>
+      <w:rPr>
+        <w:rFonts w:ascii="Symbol" w:hAnsi="Symbol" w:hint="default"/>
+      </w:rPr>
+    </w:lvl>
+    <w:lvl w:ilvl="1" w:tplc="08070003" w:tentative="1">
+      <w:start w:val="1"/>
+      <w:numFmt w:val="bullet"/>
+      <w:lvlText w:val="o"/>
+      <w:lvlJc w:val="left"/>
+      <w:pPr>
+        <w:ind w:left="1440" w:hanging="360"/>
+      </w:pPr>
+      <w:rPr>
+        <w:rFonts w:ascii="Courier New" w:hAnsi="Courier New" w:cs="Courier New" w:hint="default"/>
+      </w:rPr>
+    </w:lvl>
+    <w:lvl w:ilvl="2" w:tplc="08070005" w:tentative="1">
+      <w:start w:val="1"/>
+      <w:numFmt w:val="bullet"/>
+      <w:lvlText w:val=""/>
+      <w:lvlJc w:val="left"/>
+      <w:pPr>
+        <w:ind w:left="2160" w:hanging="360"/>
+      </w:pPr>
+      <w:rPr>
+        <w:rFonts w:ascii="Wingdings" w:hAnsi="Wingdings" w:hint="default"/>
+      </w:rPr>
+    </w:lvl>
+    <w:lvl w:ilvl="3" w:tplc="08070001" w:tentative="1">
+      <w:start w:val="1"/>
+      <w:numFmt w:val="bullet"/>
+      <w:lvlText w:val=""/>
+      <w:lvlJc w:val="left"/>
+      <w:pPr>
+        <w:ind w:left="2880" w:hanging="360"/>
+      </w:pPr>
+      <w:rPr>
+        <w:rFonts w:ascii="Symbol" w:hAnsi="Symbol" w:hint="default"/>
+      </w:rPr>
+    </w:lvl>
+    <w:lvl w:ilvl="4" w:tplc="08070003" w:tentative="1">
+      <w:start w:val="1"/>
+      <w:numFmt w:val="bullet"/>
+      <w:lvlText w:val="o"/>
+      <w:lvlJc w:val="left"/>
+      <w:pPr>
+        <w:ind w:left="3600" w:hanging="360"/>
+      </w:pPr>
+      <w:rPr>
+        <w:rFonts w:ascii="Courier New" w:hAnsi="Courier New" w:cs="Courier New" w:hint="default"/>
+      </w:rPr>
+    </w:lvl>
+    <w:lvl w:ilvl="5" w:tplc="08070005" w:tentative="1">
+      <w:start w:val="1"/>
+      <w:numFmt w:val="bullet"/>
+      <w:lvlText w:val=""/>
+      <w:lvlJc w:val="left"/>
+      <w:pPr>
+        <w:ind w:left="4320" w:hanging="360"/>
+      </w:pPr>
+      <w:rPr>
+        <w:rFonts w:ascii="Wingdings" w:hAnsi="Wingdings" w:hint="default"/>
+      </w:rPr>
+    </w:lvl>
+    <w:lvl w:ilvl="6" w:tplc="08070001" w:tentative="1">
+      <w:start w:val="1"/>
+      <w:numFmt w:val="bullet"/>
+      <w:lvlText w:val=""/>
+      <w:lvlJc w:val="left"/>
+      <w:pPr>
+        <w:ind w:left="5040" w:hanging="360"/>
+      </w:pPr>
+      <w:rPr>
+        <w:rFonts w:ascii="Symbol" w:hAnsi="Symbol" w:hint="default"/>
+      </w:rPr>
+    </w:lvl>
+    <w:lvl w:ilvl="7" w:tplc="08070003" w:tentative="1">
+      <w:start w:val="1"/>
+      <w:numFmt w:val="bullet"/>
+      <w:lvlText w:val="o"/>
+      <w:lvlJc w:val="left"/>
+      <w:pPr>
+        <w:ind w:left="5760" w:hanging="360"/>
+      </w:pPr>
+      <w:rPr>
+        <w:rFonts w:ascii="Courier New" w:hAnsi="Courier New" w:cs="Courier New" w:hint="default"/>
+      </w:rPr>
+    </w:lvl>
+    <w:lvl w:ilvl="8" w:tplc="08070005" w:tentative="1">
+      <w:start w:val="1"/>
+      <w:numFmt w:val="bullet"/>
+      <w:lvlText w:val=""/>
+      <w:lvlJc w:val="left"/>
+      <w:pPr>
+        <w:ind w:left="6480" w:hanging="360"/>
+      </w:pPr>
+      <w:rPr>
+        <w:rFonts w:ascii="Wingdings" w:hAnsi="Wingdings" w:hint="default"/>
+      </w:rPr>
+    </w:lvl>
+  </w:abstractNum>
+  <w:abstractNum w:abstractNumId="6" w15:restartNumberingAfterBreak="0">
     <w:nsid w:val="57C024A7"/>
     <w:multiLevelType w:val="hybridMultilevel"/>
     <w:tmpl w:val="B6708D4C"/>
@@ -3098,7 +5337,7 @@
       </w:rPr>
     </w:lvl>
   </w:abstractNum>
-  <w:abstractNum w:abstractNumId="1" w15:restartNumberingAfterBreak="0">
+  <w:abstractNum w:abstractNumId="7" w15:restartNumberingAfterBreak="0">
     <w:nsid w:val="716F10A1"/>
     <w:multiLevelType w:val="hybridMultilevel"/>
     <w:tmpl w:val="6A70E762"/>
@@ -3211,7 +5450,120 @@
       </w:rPr>
     </w:lvl>
   </w:abstractNum>
-  <w:abstractNum w:abstractNumId="2" w15:restartNumberingAfterBreak="0">
+  <w:abstractNum w:abstractNumId="8" w15:restartNumberingAfterBreak="0">
+    <w:nsid w:val="71B16C1D"/>
+    <w:multiLevelType w:val="hybridMultilevel"/>
+    <w:tmpl w:val="A26A36C6"/>
+    <w:lvl w:ilvl="0" w:tplc="08070001">
+      <w:start w:val="1"/>
+      <w:numFmt w:val="bullet"/>
+      <w:lvlText w:val=""/>
+      <w:lvlJc w:val="left"/>
+      <w:pPr>
+        <w:ind w:left="720" w:hanging="360"/>
+      </w:pPr>
+      <w:rPr>
+        <w:rFonts w:ascii="Symbol" w:hAnsi="Symbol" w:hint="default"/>
+      </w:rPr>
+    </w:lvl>
+    <w:lvl w:ilvl="1" w:tplc="08070003" w:tentative="1">
+      <w:start w:val="1"/>
+      <w:numFmt w:val="bullet"/>
+      <w:lvlText w:val="o"/>
+      <w:lvlJc w:val="left"/>
+      <w:pPr>
+        <w:ind w:left="1440" w:hanging="360"/>
+      </w:pPr>
+      <w:rPr>
+        <w:rFonts w:ascii="Courier New" w:hAnsi="Courier New" w:cs="Courier New" w:hint="default"/>
+      </w:rPr>
+    </w:lvl>
+    <w:lvl w:ilvl="2" w:tplc="08070005" w:tentative="1">
+      <w:start w:val="1"/>
+      <w:numFmt w:val="bullet"/>
+      <w:lvlText w:val=""/>
+      <w:lvlJc w:val="left"/>
+      <w:pPr>
+        <w:ind w:left="2160" w:hanging="360"/>
+      </w:pPr>
+      <w:rPr>
+        <w:rFonts w:ascii="Wingdings" w:hAnsi="Wingdings" w:hint="default"/>
+      </w:rPr>
+    </w:lvl>
+    <w:lvl w:ilvl="3" w:tplc="08070001" w:tentative="1">
+      <w:start w:val="1"/>
+      <w:numFmt w:val="bullet"/>
+      <w:lvlText w:val=""/>
+      <w:lvlJc w:val="left"/>
+      <w:pPr>
+        <w:ind w:left="2880" w:hanging="360"/>
+      </w:pPr>
+      <w:rPr>
+        <w:rFonts w:ascii="Symbol" w:hAnsi="Symbol" w:hint="default"/>
+      </w:rPr>
+    </w:lvl>
+    <w:lvl w:ilvl="4" w:tplc="08070003" w:tentative="1">
+      <w:start w:val="1"/>
+      <w:numFmt w:val="bullet"/>
+      <w:lvlText w:val="o"/>
+      <w:lvlJc w:val="left"/>
+      <w:pPr>
+        <w:ind w:left="3600" w:hanging="360"/>
+      </w:pPr>
+      <w:rPr>
+        <w:rFonts w:ascii="Courier New" w:hAnsi="Courier New" w:cs="Courier New" w:hint="default"/>
+      </w:rPr>
+    </w:lvl>
+    <w:lvl w:ilvl="5" w:tplc="08070005" w:tentative="1">
+      <w:start w:val="1"/>
+      <w:numFmt w:val="bullet"/>
+      <w:lvlText w:val=""/>
+      <w:lvlJc w:val="left"/>
+      <w:pPr>
+        <w:ind w:left="4320" w:hanging="360"/>
+      </w:pPr>
+      <w:rPr>
+        <w:rFonts w:ascii="Wingdings" w:hAnsi="Wingdings" w:hint="default"/>
+      </w:rPr>
+    </w:lvl>
+    <w:lvl w:ilvl="6" w:tplc="08070001" w:tentative="1">
+      <w:start w:val="1"/>
+      <w:numFmt w:val="bullet"/>
+      <w:lvlText w:val=""/>
+      <w:lvlJc w:val="left"/>
+      <w:pPr>
+        <w:ind w:left="5040" w:hanging="360"/>
+      </w:pPr>
+      <w:rPr>
+        <w:rFonts w:ascii="Symbol" w:hAnsi="Symbol" w:hint="default"/>
+      </w:rPr>
+    </w:lvl>
+    <w:lvl w:ilvl="7" w:tplc="08070003" w:tentative="1">
+      <w:start w:val="1"/>
+      <w:numFmt w:val="bullet"/>
+      <w:lvlText w:val="o"/>
+      <w:lvlJc w:val="left"/>
+      <w:pPr>
+        <w:ind w:left="5760" w:hanging="360"/>
+      </w:pPr>
+      <w:rPr>
+        <w:rFonts w:ascii="Courier New" w:hAnsi="Courier New" w:cs="Courier New" w:hint="default"/>
+      </w:rPr>
+    </w:lvl>
+    <w:lvl w:ilvl="8" w:tplc="08070005" w:tentative="1">
+      <w:start w:val="1"/>
+      <w:numFmt w:val="bullet"/>
+      <w:lvlText w:val=""/>
+      <w:lvlJc w:val="left"/>
+      <w:pPr>
+        <w:ind w:left="6480" w:hanging="360"/>
+      </w:pPr>
+      <w:rPr>
+        <w:rFonts w:ascii="Wingdings" w:hAnsi="Wingdings" w:hint="default"/>
+      </w:rPr>
+    </w:lvl>
+  </w:abstractNum>
+  <w:abstractNum w:abstractNumId="9" w15:restartNumberingAfterBreak="0">
     <w:nsid w:val="7DCD6852"/>
     <w:multiLevelType w:val="hybridMultilevel"/>
     <w:tmpl w:val="BCB290AA"/>
@@ -3298,13 +5650,34 @@
     </w:lvl>
   </w:abstractNum>
   <w:num w:numId="1">
+    <w:abstractNumId w:val="6"/>
+  </w:num>
+  <w:num w:numId="2">
+    <w:abstractNumId w:val="7"/>
+  </w:num>
+  <w:num w:numId="3">
+    <w:abstractNumId w:val="9"/>
+  </w:num>
+  <w:num w:numId="4">
+    <w:abstractNumId w:val="1"/>
+  </w:num>
+  <w:num w:numId="5">
+    <w:abstractNumId w:val="2"/>
+  </w:num>
+  <w:num w:numId="6">
+    <w:abstractNumId w:val="8"/>
+  </w:num>
+  <w:num w:numId="7">
+    <w:abstractNumId w:val="4"/>
+  </w:num>
+  <w:num w:numId="8">
     <w:abstractNumId w:val="0"/>
   </w:num>
-  <w:num w:numId="2">
-    <w:abstractNumId w:val="1"/>
+  <w:num w:numId="9">
+    <w:abstractNumId w:val="5"/>
   </w:num>
-  <w:num w:numId="3">
-    <w:abstractNumId w:val="2"/>
+  <w:num w:numId="10">
+    <w:abstractNumId w:val="3"/>
   </w:num>
 </w:numbering>
 </file>
@@ -3946,6 +6319,25 @@
       <w:contextualSpacing/>
     </w:pPr>
   </w:style>
+  <w:style w:type="paragraph" w:styleId="Beschriftung">
+    <w:name w:val="caption"/>
+    <w:basedOn w:val="Standard"/>
+    <w:next w:val="Standard"/>
+    <w:uiPriority w:val="35"/>
+    <w:unhideWhenUsed/>
+    <w:qFormat/>
+    <w:rsid w:val="00C71613"/>
+    <w:pPr>
+      <w:spacing w:before="0" w:after="200" w:line="240" w:lineRule="auto"/>
+    </w:pPr>
+    <w:rPr>
+      <w:i/>
+      <w:iCs/>
+      <w:color w:val="1F497D" w:themeColor="text2"/>
+      <w:sz w:val="18"/>
+      <w:szCs w:val="18"/>
+    </w:rPr>
+  </w:style>
 </w:styles>
 </file>
 
@@ -4274,7 +6666,7 @@
 </file>
 
 <file path=customXml/itemProps1.xml><?xml version="1.0" encoding="utf-8"?>
-<ds:datastoreItem xmlns:ds="http://schemas.openxmlformats.org/officeDocument/2006/customXml" ds:itemID="{1B733B85-7DCC-424D-B001-650CA3E1C6F4}">
+<ds:datastoreItem xmlns:ds="http://schemas.openxmlformats.org/officeDocument/2006/customXml" ds:itemID="{9D16ECA5-148A-4B53-ADA4-6DB4ABDE7D7D}">
   <ds:schemaRefs>
     <ds:schemaRef ds:uri="http://schemas.openxmlformats.org/officeDocument/2006/bibliography"/>
   </ds:schemaRefs>

</xml_diff>

<commit_message>
conceptual design report, in Arbeit
</commit_message>
<xml_diff>
--- a/Data-Science-Project/project.1/statistiken.2019-08-22T0000-bis-2019-08-28T1000/report/CDR.docx
+++ b/Data-Science-Project/project.1/statistiken.2019-08-22T0000-bis-2019-08-28T1000/report/CDR.docx
@@ -671,28 +671,6 @@
       </w:r>
     </w:p>
     <w:p>
-      <w:r>
-        <w:rPr>
-          <w:b/>
-        </w:rPr>
-        <w:t xml:space="preserve">Deliverables M1: </w:t>
-      </w:r>
-      <w:r>
-        <w:t>Conceptual Design Report, (this document), GitHub Repository including also Jupyter Notebook and poster from Module 2.</w:t>
-      </w:r>
-    </w:p>
-    <w:p>
-      <w:r>
-        <w:rPr>
-          <w:b/>
-        </w:rPr>
-        <w:t>Expected effort:</w:t>
-      </w:r>
-      <w:r>
-        <w:t xml:space="preserve"> about 30 hours, </w:t>
-      </w:r>
-    </w:p>
-    <w:p>
       <w:pPr>
         <w:pStyle w:val="berschrift1"/>
         <w:pBdr>
@@ -718,23 +696,12 @@
         </w:pBdr>
       </w:pPr>
       <w:bookmarkStart w:id="8" w:name="_qd77nd3yr961" w:colFirst="0" w:colLast="0"/>
-      <w:bookmarkEnd w:id="8"/>
-    </w:p>
-    <w:p>
-      <w:pPr>
-        <w:pStyle w:val="berschrift1"/>
-        <w:pBdr>
-          <w:top w:val="nil"/>
-          <w:left w:val="nil"/>
-          <w:bottom w:val="nil"/>
-          <w:right w:val="nil"/>
-          <w:between w:val="nil"/>
-        </w:pBdr>
-      </w:pPr>
       <w:bookmarkStart w:id="9" w:name="_z0ssh6k3nrnr" w:colFirst="0" w:colLast="0"/>
       <w:bookmarkStart w:id="10" w:name="_Toc20077595"/>
+      <w:bookmarkEnd w:id="8"/>
       <w:bookmarkEnd w:id="9"/>
       <w:r>
+        <w:lastRenderedPageBreak/>
         <w:t>TABLE OF CONTENTS</w:t>
       </w:r>
       <w:bookmarkEnd w:id="10"/>
@@ -1438,7 +1405,7 @@
             <w:rPr>
               <w:noProof/>
             </w:rPr>
-            <w:t>14</w:t>
+            <w:t>15</w:t>
           </w:r>
           <w:r>
             <w:rPr>
@@ -1496,7 +1463,7 @@
             <w:rPr>
               <w:noProof/>
             </w:rPr>
-            <w:t>14</w:t>
+            <w:t>15</w:t>
           </w:r>
           <w:r>
             <w:rPr>
@@ -1554,7 +1521,7 @@
             <w:rPr>
               <w:noProof/>
             </w:rPr>
-            <w:t>14</w:t>
+            <w:t>15</w:t>
           </w:r>
           <w:r>
             <w:rPr>
@@ -3434,10 +3401,10 @@
     <w:p>
       <w:r>
         <w:object w:dxaOrig="13237" w:dyaOrig="5203" w14:anchorId="546C1642">
-          <v:shape id="_x0000_i1025" type="#_x0000_t75" style="width:523.5pt;height:205.5pt" o:ole="">
+          <v:shape id="_x0000_i1083" type="#_x0000_t75" style="width:523.5pt;height:205.5pt" o:ole="">
             <v:imagedata r:id="rId10" o:title=""/>
           </v:shape>
-          <o:OLEObject Type="Embed" ProgID="Excel.Sheet.12" ShapeID="_x0000_i1025" DrawAspect="Content" ObjectID="_1630690648" r:id="rId11"/>
+          <o:OLEObject Type="Embed" ProgID="Excel.Sheet.12" ShapeID="_x0000_i1083" DrawAspect="Content" ObjectID="_1630692787" r:id="rId11"/>
         </w:object>
       </w:r>
     </w:p>
@@ -3460,7 +3427,41 @@
           <w:sz w:val="24"/>
           <w:szCs w:val="24"/>
         </w:rPr>
-        <w:t>Wait Classes</w:t>
+        <w:br w:type="page"/>
+      </w:r>
+    </w:p>
+    <w:p>
+      <w:pPr>
+        <w:rPr>
+          <w:color w:val="548DD4" w:themeColor="text2" w:themeTint="99"/>
+          <w:sz w:val="24"/>
+          <w:szCs w:val="24"/>
+        </w:rPr>
+      </w:pPr>
+      <w:r>
+        <w:rPr>
+          <w:color w:val="548DD4" w:themeColor="text2" w:themeTint="99"/>
+          <w:sz w:val="24"/>
+          <w:szCs w:val="24"/>
+        </w:rPr>
+        <w:lastRenderedPageBreak/>
+        <w:t>Wait</w:t>
+      </w:r>
+      <w:r>
+        <w:rPr>
+          <w:color w:val="548DD4" w:themeColor="text2" w:themeTint="99"/>
+          <w:sz w:val="24"/>
+          <w:szCs w:val="24"/>
+        </w:rPr>
+        <w:t>ing</w:t>
+      </w:r>
+      <w:r>
+        <w:rPr>
+          <w:color w:val="548DD4" w:themeColor="text2" w:themeTint="99"/>
+          <w:sz w:val="24"/>
+          <w:szCs w:val="24"/>
+        </w:rPr>
+        <w:t xml:space="preserve"> Classes</w:t>
       </w:r>
     </w:p>
     <w:p>
@@ -3516,7 +3517,6 @@
         </w:numPr>
       </w:pPr>
       <w:r>
-        <w:lastRenderedPageBreak/>
         <w:t>concurrency wait time</w:t>
       </w:r>
     </w:p>
@@ -4785,23 +4785,17 @@
         </w:numPr>
         <w:rPr>
           <w:color w:val="auto"/>
-          <w:sz w:val="24"/>
-          <w:szCs w:val="24"/>
         </w:rPr>
       </w:pPr>
       <w:r>
         <w:rPr>
           <w:color w:val="auto"/>
-          <w:sz w:val="24"/>
-          <w:szCs w:val="24"/>
         </w:rPr>
         <w:t>export statistics from databases into CSV files</w:t>
       </w:r>
       <w:r>
         <w:rPr>
           <w:color w:val="auto"/>
-          <w:sz w:val="24"/>
-          <w:szCs w:val="24"/>
         </w:rPr>
         <w:br/>
         <w:t>separate files for integration and production data</w:t>
@@ -4816,23 +4810,17 @@
         </w:numPr>
         <w:rPr>
           <w:color w:val="auto"/>
-          <w:sz w:val="24"/>
-          <w:szCs w:val="24"/>
         </w:rPr>
       </w:pPr>
       <w:r>
         <w:rPr>
           <w:color w:val="auto"/>
-          <w:sz w:val="24"/>
-          <w:szCs w:val="24"/>
         </w:rPr>
         <w:t xml:space="preserve">import CSV files into R data.tables </w:t>
       </w:r>
       <w:r>
         <w:rPr>
           <w:color w:val="auto"/>
-          <w:sz w:val="24"/>
-          <w:szCs w:val="24"/>
         </w:rPr>
         <w:br/>
         <w:t>separate data.tables for integration and production data</w:t>
@@ -4847,23 +4835,17 @@
         </w:numPr>
         <w:rPr>
           <w:color w:val="auto"/>
-          <w:sz w:val="24"/>
-          <w:szCs w:val="24"/>
         </w:rPr>
       </w:pPr>
       <w:r>
         <w:rPr>
           <w:color w:val="auto"/>
-          <w:sz w:val="24"/>
-          <w:szCs w:val="24"/>
         </w:rPr>
         <w:t>data cleansing into new R data.tables</w:t>
       </w:r>
       <w:r>
         <w:rPr>
           <w:color w:val="auto"/>
-          <w:sz w:val="24"/>
-          <w:szCs w:val="24"/>
         </w:rPr>
         <w:br/>
         <w:t>separate cleansing for integration and production data</w:t>
@@ -4878,28 +4860,15 @@
         </w:numPr>
         <w:rPr>
           <w:color w:val="auto"/>
-          <w:sz w:val="24"/>
-          <w:szCs w:val="24"/>
           <w:lang w:val="en-GB"/>
         </w:rPr>
       </w:pPr>
       <w:r>
         <w:rPr>
           <w:color w:val="auto"/>
-          <w:sz w:val="24"/>
-          <w:szCs w:val="24"/>
           <w:lang w:val="en-GB"/>
         </w:rPr>
-        <w:t>merge R data.tables for i</w:t>
-      </w:r>
-      <w:r>
-        <w:rPr>
-          <w:color w:val="auto"/>
-          <w:sz w:val="24"/>
-          <w:szCs w:val="24"/>
-          <w:lang w:val="en-GB"/>
-        </w:rPr>
-        <w:t>ntegration and production data into one R data.table, and reshape the data into long format.</w:t>
+        <w:t>merge R data.tables for integration and production data into one R data.table, and reshape the data into long format.</w:t>
       </w:r>
     </w:p>
     <w:p>
@@ -4911,16 +4880,12 @@
         </w:numPr>
         <w:rPr>
           <w:color w:val="auto"/>
-          <w:sz w:val="24"/>
-          <w:szCs w:val="24"/>
           <w:lang w:val="en-GB"/>
         </w:rPr>
       </w:pPr>
       <w:r>
         <w:rPr>
           <w:color w:val="auto"/>
-          <w:sz w:val="24"/>
-          <w:szCs w:val="24"/>
           <w:lang w:val="en-GB"/>
         </w:rPr>
         <w:lastRenderedPageBreak/>
@@ -4929,8 +4894,6 @@
       <w:r>
         <w:rPr>
           <w:color w:val="auto"/>
-          <w:sz w:val="24"/>
-          <w:szCs w:val="24"/>
           <w:lang w:val="en-GB"/>
         </w:rPr>
         <w:t>erf</w:t>
@@ -4938,8 +4901,6 @@
       <w:r>
         <w:rPr>
           <w:color w:val="auto"/>
-          <w:sz w:val="24"/>
-          <w:szCs w:val="24"/>
           <w:lang w:val="en-GB"/>
         </w:rPr>
         <w:t xml:space="preserve">orm separate data analysis for </w:t>
@@ -4954,16 +4915,12 @@
         </w:numPr>
         <w:rPr>
           <w:color w:val="auto"/>
-          <w:sz w:val="24"/>
-          <w:szCs w:val="24"/>
           <w:lang w:val="en-GB"/>
         </w:rPr>
       </w:pPr>
       <w:r>
         <w:rPr>
           <w:color w:val="auto"/>
-          <w:sz w:val="24"/>
-          <w:szCs w:val="24"/>
           <w:lang w:val="en-GB"/>
         </w:rPr>
         <w:t>waiting time classes</w:t>
@@ -4978,16 +4935,12 @@
         </w:numPr>
         <w:rPr>
           <w:color w:val="auto"/>
-          <w:sz w:val="24"/>
-          <w:szCs w:val="24"/>
           <w:lang w:val="en-GB"/>
         </w:rPr>
       </w:pPr>
       <w:r>
         <w:rPr>
           <w:color w:val="auto"/>
-          <w:sz w:val="24"/>
-          <w:szCs w:val="24"/>
           <w:lang w:val="en-GB"/>
         </w:rPr>
         <w:t>database load statistics</w:t>
@@ -5002,16 +4955,12 @@
         </w:numPr>
         <w:rPr>
           <w:color w:val="auto"/>
-          <w:sz w:val="24"/>
-          <w:szCs w:val="24"/>
           <w:lang w:val="en-GB"/>
         </w:rPr>
       </w:pPr>
       <w:r>
         <w:rPr>
           <w:color w:val="auto"/>
-          <w:sz w:val="24"/>
-          <w:szCs w:val="24"/>
           <w:lang w:val="en-GB"/>
         </w:rPr>
         <w:t>global cache statistics</w:t>
@@ -5044,25 +4993,125 @@
           <w:right w:val="nil"/>
           <w:between w:val="nil"/>
         </w:pBdr>
+        <w:rPr>
+          <w:lang w:val="it-CH"/>
+        </w:rPr>
+      </w:pPr>
+      <w:r>
+        <w:rPr>
+          <w:lang w:val="it-CH"/>
+        </w:rPr>
+        <w:lastRenderedPageBreak/>
+        <w:t>DATA MODELS</w:t>
+      </w:r>
+      <w:bookmarkEnd w:id="29"/>
+    </w:p>
+    <w:p>
+      <w:pPr>
+        <w:rPr>
+          <w:b/>
+          <w:color w:val="auto"/>
+          <w:sz w:val="24"/>
+          <w:szCs w:val="24"/>
+        </w:rPr>
+      </w:pPr>
+      <w:r>
+        <w:rPr>
+          <w:b/>
+          <w:color w:val="auto"/>
+          <w:sz w:val="24"/>
+          <w:szCs w:val="24"/>
+        </w:rPr>
+        <w:t>Conceptual Data Model</w:t>
+      </w:r>
+    </w:p>
+    <w:p>
+      <w:pPr>
+        <w:rPr>
+          <w:lang w:val="en-GB"/>
+        </w:rPr>
+      </w:pPr>
+      <w:r>
+        <w:rPr>
+          <w:noProof/>
+          <w:lang w:val="en-GB"/>
+        </w:rPr>
+        <w:drawing>
+          <wp:inline distT="0" distB="0" distL="0" distR="0" wp14:anchorId="40217CA7" wp14:editId="699A7C4E">
+            <wp:extent cx="4258800" cy="3337200"/>
+            <wp:effectExtent l="0" t="0" r="8890" b="0"/>
+            <wp:docPr id="9" name="Grafik 9"/>
+            <wp:cNvGraphicFramePr>
+              <a:graphicFrameLocks xmlns:a="http://schemas.openxmlformats.org/drawingml/2006/main" noChangeAspect="1"/>
+            </wp:cNvGraphicFramePr>
+            <a:graphic xmlns:a="http://schemas.openxmlformats.org/drawingml/2006/main">
+              <a:graphicData uri="http://schemas.openxmlformats.org/drawingml/2006/picture">
+                <pic:pic xmlns:pic="http://schemas.openxmlformats.org/drawingml/2006/picture">
+                  <pic:nvPicPr>
+                    <pic:cNvPr id="9" name="datamodel-conceptual.png"/>
+                    <pic:cNvPicPr/>
+                  </pic:nvPicPr>
+                  <pic:blipFill>
+                    <a:blip r:embed="rId19">
+                      <a:extLst>
+                        <a:ext uri="{28A0092B-C50C-407E-A947-70E740481C1C}">
+                          <a14:useLocalDpi xmlns:a14="http://schemas.microsoft.com/office/drawing/2010/main" val="0"/>
+                        </a:ext>
+                      </a:extLst>
+                    </a:blip>
+                    <a:stretch>
+                      <a:fillRect/>
+                    </a:stretch>
+                  </pic:blipFill>
+                  <pic:spPr>
+                    <a:xfrm>
+                      <a:off x="0" y="0"/>
+                      <a:ext cx="4258800" cy="3337200"/>
+                    </a:xfrm>
+                    <a:prstGeom prst="rect">
+                      <a:avLst/>
+                    </a:prstGeom>
+                  </pic:spPr>
+                </pic:pic>
+              </a:graphicData>
+            </a:graphic>
+          </wp:inline>
+        </w:drawing>
+      </w:r>
+    </w:p>
+    <w:p>
+      <w:pPr>
+        <w:rPr>
+          <w:lang w:val="en-GB"/>
+        </w:rPr>
       </w:pPr>
       <w:bookmarkStart w:id="30" w:name="_GoBack"/>
       <w:bookmarkEnd w:id="30"/>
-      <w:r>
-        <w:lastRenderedPageBreak/>
-        <w:t>DATA MODELS</w:t>
-      </w:r>
-      <w:bookmarkEnd w:id="29"/>
-    </w:p>
-    <w:p>
-      <w:r>
-        <w:t>Conceptual</w:t>
-      </w:r>
-    </w:p>
-    <w:p>
-      <w:r>
-        <w:t>Logical (with dataframes and with databases)</w:t>
-      </w:r>
-    </w:p>
+    </w:p>
+    <w:p>
+      <w:r>
+        <w:rPr>
+          <w:b/>
+          <w:color w:val="auto"/>
+          <w:sz w:val="24"/>
+          <w:szCs w:val="24"/>
+        </w:rPr>
+        <w:t>Logical</w:t>
+      </w:r>
+      <w:r>
+        <w:rPr>
+          <w:b/>
+          <w:color w:val="auto"/>
+          <w:sz w:val="24"/>
+          <w:szCs w:val="24"/>
+        </w:rPr>
+        <w:t xml:space="preserve"> Data Model</w:t>
+      </w:r>
+      <w:r>
+        <w:t xml:space="preserve"> (with dataframes and with databases)</w:t>
+      </w:r>
+    </w:p>
+    <w:p/>
     <w:p>
       <w:pPr>
         <w:rPr>
@@ -5367,6 +5416,7 @@
         <w:rPr>
           <w:color w:val="auto"/>
         </w:rPr>
+        <w:lastRenderedPageBreak/>
         <w:t>Field 1: BEGIN_INTERVAL_TIME; timestamp YYYY-MM-DD HH24:MI:SS</w:t>
       </w:r>
     </w:p>
@@ -5666,15 +5716,6 @@
           <w:szCs w:val="18"/>
         </w:rPr>
         <w:br/>
-      </w:r>
-      <w:r>
-        <w:rPr>
-          <w:rFonts w:ascii="Courier New" w:hAnsi="Courier New" w:cs="Courier New"/>
-          <w:color w:val="C00000"/>
-          <w:sz w:val="18"/>
-          <w:szCs w:val="18"/>
-        </w:rPr>
-        <w:lastRenderedPageBreak/>
         <w:t>INSTANCE_NUMBER    : int  2 2 2 2 2 2 2 2 2 2 ...</w:t>
       </w:r>
       <w:r>
@@ -5907,7 +5948,13 @@
     </w:p>
     <w:p>
       <w:r>
-        <w:t>No risks apart from those addressed by the data cleansing process are known. Outliers will be handled with during the data analysis process.</w:t>
+        <w:t xml:space="preserve">No risks </w:t>
+      </w:r>
+      <w:r>
+        <w:t xml:space="preserve">are known </w:t>
+      </w:r>
+      <w:r>
+        <w:t>apart from those addressed by the data cleansing process. Outliers will be handled with during the data analysis process.</w:t>
       </w:r>
     </w:p>
     <w:p>
@@ -5918,6 +5965,7 @@
       <w:bookmarkStart w:id="34" w:name="_Toc20077604"/>
       <w:bookmarkEnd w:id="33"/>
       <w:r>
+        <w:lastRenderedPageBreak/>
         <w:t>PRELIMINARY STUDIES</w:t>
       </w:r>
       <w:bookmarkEnd w:id="34"/>
@@ -6071,7 +6119,6 @@
       <w:bookmarkStart w:id="42" w:name="_Toc20077607"/>
       <w:bookmarkEnd w:id="41"/>
       <w:r>
-        <w:lastRenderedPageBreak/>
         <w:t>Appendix</w:t>
       </w:r>
       <w:bookmarkEnd w:id="42"/>
@@ -9256,7 +9303,7 @@
 </file>
 
 <file path=customXml/itemProps1.xml><?xml version="1.0" encoding="utf-8"?>
-<ds:datastoreItem xmlns:ds="http://schemas.openxmlformats.org/officeDocument/2006/customXml" ds:itemID="{2DCCE1ED-FFAC-413E-A745-65B98DD99434}">
+<ds:datastoreItem xmlns:ds="http://schemas.openxmlformats.org/officeDocument/2006/customXml" ds:itemID="{35455A4C-A4E7-4E98-A1B9-AFCA5066D6E6}">
   <ds:schemaRefs>
     <ds:schemaRef ds:uri="http://schemas.openxmlformats.org/officeDocument/2006/bibliography"/>
   </ds:schemaRefs>

</xml_diff>

<commit_message>
conceptual design report Version 1.0 vollständig
</commit_message>
<xml_diff>
--- a/Data-Science-Project/project.1/statistiken.2019-08-22T0000-bis-2019-08-28T1000/report/CDR.docx
+++ b/Data-Science-Project/project.1/statistiken.2019-08-22T0000-bis-2019-08-28T1000/report/CDR.docx
@@ -1289,7 +1289,7 @@
             <w:rPr>
               <w:noProof/>
             </w:rPr>
-            <w:t>13</w:t>
+            <w:t>12</w:t>
           </w:r>
           <w:r>
             <w:rPr>
@@ -1347,7 +1347,7 @@
             <w:rPr>
               <w:noProof/>
             </w:rPr>
-            <w:t>14</w:t>
+            <w:t>15</w:t>
           </w:r>
           <w:r>
             <w:rPr>
@@ -3404,7 +3404,7 @@
           <v:shape id="_x0000_i1083" type="#_x0000_t75" style="width:523.5pt;height:205.5pt" o:ole="">
             <v:imagedata r:id="rId10" o:title=""/>
           </v:shape>
-          <o:OLEObject Type="Embed" ProgID="Excel.Sheet.12" ShapeID="_x0000_i1083" DrawAspect="Content" ObjectID="_1630692787" r:id="rId11"/>
+          <o:OLEObject Type="Embed" ProgID="Excel.Sheet.12" ShapeID="_x0000_i1083" DrawAspect="Content" ObjectID="_1630697030" r:id="rId11"/>
         </w:object>
       </w:r>
     </w:p>
@@ -4077,7 +4077,37 @@
         <w:rPr>
           <w:lang w:val="en-US"/>
         </w:rPr>
-        <w:t xml:space="preserve">described in the markdown document readme.md, subfolder </w:t>
+        <w:t xml:space="preserve">described in the markdown document </w:t>
+      </w:r>
+      <w:r>
+        <w:rPr>
+          <w:color w:val="548DD4" w:themeColor="text2" w:themeTint="99"/>
+        </w:rPr>
+        <w:t>metadata.</w:t>
+      </w:r>
+      <w:r>
+        <w:rPr>
+          <w:color w:val="548DD4" w:themeColor="text2" w:themeTint="99"/>
+        </w:rPr>
+        <w:t>readme.md</w:t>
+      </w:r>
+      <w:r>
+        <w:rPr>
+          <w:lang w:val="en-US"/>
+        </w:rPr>
+        <w:t xml:space="preserve">, </w:t>
+      </w:r>
+      <w:r>
+        <w:rPr>
+          <w:lang w:val="en-US"/>
+        </w:rPr>
+        <w:t xml:space="preserve">stored in the </w:t>
+      </w:r>
+      <w:r>
+        <w:rPr>
+          <w:lang w:val="en-US"/>
+        </w:rPr>
+        <w:t xml:space="preserve">subfolder </w:t>
       </w:r>
       <w:r>
         <w:rPr>
@@ -4712,7 +4742,7 @@
           <w:noProof/>
         </w:rPr>
         <w:drawing>
-          <wp:anchor distT="0" distB="0" distL="114300" distR="114300" simplePos="0" relativeHeight="251664384" behindDoc="0" locked="0" layoutInCell="1" allowOverlap="1" wp14:anchorId="0E585792" wp14:editId="088A81F3">
+          <wp:anchor distT="0" distB="0" distL="114300" distR="114300" simplePos="0" relativeHeight="251664384" behindDoc="0" locked="0" layoutInCell="1" allowOverlap="1" wp14:anchorId="0E585792" wp14:editId="0469267A">
             <wp:simplePos x="0" y="0"/>
             <wp:positionH relativeFrom="column">
               <wp:posOffset>0</wp:posOffset>
@@ -4720,7 +4750,7 @@
             <wp:positionV relativeFrom="paragraph">
               <wp:posOffset>128270</wp:posOffset>
             </wp:positionV>
-            <wp:extent cx="4140000" cy="5853600"/>
+            <wp:extent cx="4590000" cy="6490800"/>
             <wp:effectExtent l="0" t="0" r="0" b="0"/>
             <wp:wrapTopAndBottom/>
             <wp:docPr id="8" name="Grafik 8"/>
@@ -4749,7 +4779,7 @@
                   <pic:spPr>
                     <a:xfrm>
                       <a:off x="0" y="0"/>
-                      <a:ext cx="4140000" cy="5853600"/>
+                      <a:ext cx="4590000" cy="6490800"/>
                     </a:xfrm>
                     <a:prstGeom prst="rect">
                       <a:avLst/>
@@ -4841,6 +4871,7 @@
         <w:rPr>
           <w:color w:val="auto"/>
         </w:rPr>
+        <w:lastRenderedPageBreak/>
         <w:t>data cleansing into new R data.tables</w:t>
       </w:r>
       <w:r>
@@ -4888,7 +4919,6 @@
           <w:color w:val="auto"/>
           <w:lang w:val="en-GB"/>
         </w:rPr>
-        <w:lastRenderedPageBreak/>
         <w:t>p</w:t>
       </w:r>
       <w:r>
@@ -4964,23 +4994,6 @@
           <w:lang w:val="en-GB"/>
         </w:rPr>
         <w:t>global cache statistics</w:t>
-      </w:r>
-    </w:p>
-    <w:p>
-      <w:pPr>
-        <w:rPr>
-          <w:b/>
-          <w:sz w:val="28"/>
-          <w:szCs w:val="28"/>
-        </w:rPr>
-      </w:pPr>
-      <w:bookmarkStart w:id="27" w:name="_i2ip4lwifo50" w:colFirst="0" w:colLast="0"/>
-      <w:bookmarkStart w:id="28" w:name="_mtk27zhjxb66" w:colFirst="0" w:colLast="0"/>
-      <w:bookmarkStart w:id="29" w:name="_Toc20077602"/>
-      <w:bookmarkEnd w:id="27"/>
-      <w:bookmarkEnd w:id="28"/>
-      <w:r>
-        <w:br w:type="page"/>
       </w:r>
     </w:p>
     <w:p>
@@ -4997,11 +5010,15 @@
           <w:lang w:val="it-CH"/>
         </w:rPr>
       </w:pPr>
+      <w:bookmarkStart w:id="27" w:name="_i2ip4lwifo50" w:colFirst="0" w:colLast="0"/>
+      <w:bookmarkStart w:id="28" w:name="_mtk27zhjxb66" w:colFirst="0" w:colLast="0"/>
+      <w:bookmarkStart w:id="29" w:name="_Toc20077602"/>
+      <w:bookmarkEnd w:id="27"/>
+      <w:bookmarkEnd w:id="28"/>
       <w:r>
         <w:rPr>
           <w:lang w:val="it-CH"/>
         </w:rPr>
-        <w:lastRenderedPageBreak/>
         <w:t>DATA MODELS</w:t>
       </w:r>
       <w:bookmarkEnd w:id="29"/>
@@ -5037,9 +5054,9 @@
           <w:lang w:val="en-GB"/>
         </w:rPr>
         <w:drawing>
-          <wp:inline distT="0" distB="0" distL="0" distR="0" wp14:anchorId="40217CA7" wp14:editId="699A7C4E">
-            <wp:extent cx="4258800" cy="3337200"/>
-            <wp:effectExtent l="0" t="0" r="8890" b="0"/>
+          <wp:inline distT="0" distB="0" distL="0" distR="0" wp14:anchorId="40217CA7" wp14:editId="4188E4D0">
+            <wp:extent cx="4118400" cy="3229200"/>
+            <wp:effectExtent l="0" t="0" r="0" b="0"/>
             <wp:docPr id="9" name="Grafik 9"/>
             <wp:cNvGraphicFramePr>
               <a:graphicFrameLocks xmlns:a="http://schemas.openxmlformats.org/drawingml/2006/main" noChangeAspect="1"/>
@@ -5066,7 +5083,7 @@
                   <pic:spPr>
                     <a:xfrm>
                       <a:off x="0" y="0"/>
-                      <a:ext cx="4258800" cy="3337200"/>
+                      <a:ext cx="4118400" cy="3229200"/>
                     </a:xfrm>
                     <a:prstGeom prst="rect">
                       <a:avLst/>
@@ -5085,19 +5102,28 @@
           <w:lang w:val="en-GB"/>
         </w:rPr>
       </w:pPr>
-      <w:bookmarkStart w:id="30" w:name="_GoBack"/>
-      <w:bookmarkEnd w:id="30"/>
-    </w:p>
-    <w:p>
-      <w:r>
+      <w:r>
+        <w:rPr>
+          <w:lang w:val="en-GB"/>
+        </w:rPr>
+        <w:t>The conceptual mode is fairly simple. The central concept is the statistic, having a name and a value.</w:t>
+      </w:r>
+      <w:r>
+        <w:rPr>
+          <w:lang w:val="en-GB"/>
+        </w:rPr>
+        <w:t xml:space="preserve"> A statistic instantiation is a concrete measurement. It must be assigned a snapshot instantiation, and so on …</w:t>
+      </w:r>
+    </w:p>
+    <w:p>
+      <w:pPr>
         <w:rPr>
           <w:b/>
           <w:color w:val="auto"/>
           <w:sz w:val="24"/>
           <w:szCs w:val="24"/>
         </w:rPr>
-        <w:t>Logical</w:t>
-      </w:r>
+      </w:pPr>
       <w:r>
         <w:rPr>
           <w:b/>
@@ -5105,29 +5131,188 @@
           <w:sz w:val="24"/>
           <w:szCs w:val="24"/>
         </w:rPr>
-        <w:t xml:space="preserve"> Data Model</w:t>
-      </w:r>
-      <w:r>
-        <w:t xml:space="preserve"> (with dataframes and with databases)</w:t>
-      </w:r>
-    </w:p>
-    <w:p/>
-    <w:p>
-      <w:pPr>
+        <w:br w:type="page"/>
+      </w:r>
+    </w:p>
+    <w:p>
+      <w:pPr>
+        <w:rPr>
+          <w:lang w:val="en-GB"/>
+        </w:rPr>
+      </w:pPr>
+      <w:r>
+        <w:rPr>
+          <w:noProof/>
+        </w:rPr>
+        <w:lastRenderedPageBreak/>
+        <w:drawing>
+          <wp:anchor distT="0" distB="0" distL="114300" distR="114300" simplePos="0" relativeHeight="251665408" behindDoc="0" locked="0" layoutInCell="1" allowOverlap="0" wp14:anchorId="2432141F" wp14:editId="5BC4B352">
+            <wp:simplePos x="0" y="0"/>
+            <wp:positionH relativeFrom="column">
+              <wp:posOffset>0</wp:posOffset>
+            </wp:positionH>
+            <wp:positionV relativeFrom="paragraph">
+              <wp:posOffset>474980</wp:posOffset>
+            </wp:positionV>
+            <wp:extent cx="4028400" cy="5860800"/>
+            <wp:effectExtent l="0" t="0" r="0" b="6985"/>
+            <wp:wrapTopAndBottom/>
+            <wp:docPr id="11" name="Grafik 11"/>
+            <wp:cNvGraphicFramePr>
+              <a:graphicFrameLocks xmlns:a="http://schemas.openxmlformats.org/drawingml/2006/main" noChangeAspect="1"/>
+            </wp:cNvGraphicFramePr>
+            <a:graphic xmlns:a="http://schemas.openxmlformats.org/drawingml/2006/main">
+              <a:graphicData uri="http://schemas.openxmlformats.org/drawingml/2006/picture">
+                <pic:pic xmlns:pic="http://schemas.openxmlformats.org/drawingml/2006/picture">
+                  <pic:nvPicPr>
+                    <pic:cNvPr id="11" name="datamodel-logical.png"/>
+                    <pic:cNvPicPr/>
+                  </pic:nvPicPr>
+                  <pic:blipFill>
+                    <a:blip r:embed="rId20">
+                      <a:extLst>
+                        <a:ext uri="{28A0092B-C50C-407E-A947-70E740481C1C}">
+                          <a14:useLocalDpi xmlns:a14="http://schemas.microsoft.com/office/drawing/2010/main" val="0"/>
+                        </a:ext>
+                      </a:extLst>
+                    </a:blip>
+                    <a:stretch>
+                      <a:fillRect/>
+                    </a:stretch>
+                  </pic:blipFill>
+                  <pic:spPr>
+                    <a:xfrm>
+                      <a:off x="0" y="0"/>
+                      <a:ext cx="4028400" cy="5860800"/>
+                    </a:xfrm>
+                    <a:prstGeom prst="rect">
+                      <a:avLst/>
+                    </a:prstGeom>
+                  </pic:spPr>
+                </pic:pic>
+              </a:graphicData>
+            </a:graphic>
+            <wp14:sizeRelH relativeFrom="margin">
+              <wp14:pctWidth>0</wp14:pctWidth>
+            </wp14:sizeRelH>
+            <wp14:sizeRelV relativeFrom="margin">
+              <wp14:pctHeight>0</wp14:pctHeight>
+            </wp14:sizeRelV>
+          </wp:anchor>
+        </w:drawing>
+      </w:r>
+      <w:r>
         <w:rPr>
           <w:b/>
           <w:color w:val="auto"/>
           <w:sz w:val="24"/>
           <w:szCs w:val="24"/>
-        </w:rPr>
-      </w:pPr>
+          <w:lang w:val="en-GB"/>
+        </w:rPr>
+        <w:t>Logical</w:t>
+      </w:r>
       <w:r>
         <w:rPr>
           <w:b/>
           <w:color w:val="auto"/>
           <w:sz w:val="24"/>
           <w:szCs w:val="24"/>
-        </w:rPr>
+          <w:lang w:val="en-GB"/>
+        </w:rPr>
+        <w:t xml:space="preserve"> Data Model</w:t>
+      </w:r>
+    </w:p>
+    <w:p>
+      <w:pPr>
+        <w:rPr>
+          <w:noProof/>
+        </w:rPr>
+      </w:pPr>
+    </w:p>
+    <w:p>
+      <w:pPr>
+        <w:rPr>
+          <w:lang w:val="en-GB"/>
+        </w:rPr>
+      </w:pPr>
+      <w:r>
+        <w:rPr>
+          <w:lang w:val="en-GB"/>
+        </w:rPr>
+        <w:t>The data is read f</w:t>
+      </w:r>
+      <w:r>
+        <w:rPr>
+          <w:lang w:val="en-GB"/>
+        </w:rPr>
+        <w:t xml:space="preserve">rom the data files (one for the integration database, and one for the production database) into </w:t>
+      </w:r>
+      <w:r>
+        <w:rPr>
+          <w:lang w:val="en-GB"/>
+        </w:rPr>
+        <w:t>R data.table objects, one for each database. Data cleansing results in new data.table objects, still one per database. The</w:t>
+      </w:r>
+      <w:r>
+        <w:rPr>
+          <w:lang w:val="en-GB"/>
+        </w:rPr>
+        <w:t>y</w:t>
+      </w:r>
+      <w:bookmarkStart w:id="30" w:name="_GoBack"/>
+      <w:bookmarkEnd w:id="30"/>
+      <w:r>
+        <w:rPr>
+          <w:lang w:val="en-GB"/>
+        </w:rPr>
+        <w:t xml:space="preserve"> are then merged into one data.table object, and reshaped into long format.</w:t>
+      </w:r>
+    </w:p>
+    <w:p>
+      <w:pPr>
+        <w:rPr>
+          <w:lang w:val="en-GB"/>
+        </w:rPr>
+      </w:pPr>
+      <w:r>
+        <w:rPr>
+          <w:lang w:val="en-GB"/>
+        </w:rPr>
+        <w:t>For the various analyses, a dedicated data.table is created by subsetting the merged one.</w:t>
+      </w:r>
+    </w:p>
+    <w:p>
+      <w:pPr>
+        <w:rPr>
+          <w:lang w:val="en-GB"/>
+        </w:rPr>
+      </w:pPr>
+      <w:r>
+        <w:rPr>
+          <w:lang w:val="en-GB"/>
+        </w:rPr>
+        <w:t>The metadata is stored in an unstructured text file.</w:t>
+      </w:r>
+    </w:p>
+    <w:p>
+      <w:pPr>
+        <w:rPr>
+          <w:b/>
+          <w:color w:val="auto"/>
+          <w:sz w:val="24"/>
+          <w:szCs w:val="24"/>
+          <w:lang w:val="en-GB"/>
+        </w:rPr>
+      </w:pPr>
+      <w:r>
+        <w:rPr>
+          <w:b/>
+          <w:color w:val="auto"/>
+          <w:sz w:val="24"/>
+          <w:szCs w:val="24"/>
+          <w:lang w:val="en-GB"/>
+        </w:rPr>
+        <w:lastRenderedPageBreak/>
         <w:t>Physical Data Model</w:t>
       </w:r>
     </w:p>
@@ -5416,7 +5601,6 @@
         <w:rPr>
           <w:color w:val="auto"/>
         </w:rPr>
-        <w:lastRenderedPageBreak/>
         <w:t>Field 1: BEGIN_INTERVAL_TIME; timestamp YYYY-MM-DD HH24:MI:SS</w:t>
       </w:r>
     </w:p>
@@ -5799,6 +5983,15 @@
           <w:szCs w:val="18"/>
         </w:rPr>
         <w:br/>
+      </w:r>
+      <w:r>
+        <w:rPr>
+          <w:rFonts w:ascii="Courier New" w:hAnsi="Courier New" w:cs="Courier New"/>
+          <w:color w:val="C00000"/>
+          <w:sz w:val="18"/>
+          <w:szCs w:val="18"/>
+        </w:rPr>
+        <w:lastRenderedPageBreak/>
         <w:t>STAT_NAME : chr  "ADG parselock X get attempts" "ADG parselock X get succ ...</w:t>
       </w:r>
       <w:r>
@@ -5965,7 +6158,6 @@
       <w:bookmarkStart w:id="34" w:name="_Toc20077604"/>
       <w:bookmarkEnd w:id="33"/>
       <w:r>
-        <w:lastRenderedPageBreak/>
         <w:t>PRELIMINARY STUDIES</w:t>
       </w:r>
       <w:bookmarkEnd w:id="34"/>
@@ -6005,7 +6197,7 @@
     </w:p>
     <w:p>
       <w:r>
-        <w:t>….</w:t>
+        <w:t>The analysis achieved its goal. It provided evidence that the integration database’s performance is deteriorated in all cluster-related operations, when compared to the production database.</w:t>
       </w:r>
     </w:p>
     <w:p>
@@ -6081,34 +6273,6 @@
       </w:r>
       <w:r>
         <w:t>https://github.com/mbassi1364/CAS-Applied-Data-Science</w:t>
-      </w:r>
-    </w:p>
-    <w:p>
-      <w:pPr>
-        <w:pBdr>
-          <w:top w:val="nil"/>
-          <w:left w:val="nil"/>
-          <w:bottom w:val="nil"/>
-          <w:right w:val="nil"/>
-          <w:between w:val="nil"/>
-        </w:pBdr>
-      </w:pPr>
-      <w:r>
-        <w:t>3</w:t>
-      </w:r>
-    </w:p>
-    <w:p>
-      <w:pPr>
-        <w:pBdr>
-          <w:top w:val="nil"/>
-          <w:left w:val="nil"/>
-          <w:bottom w:val="nil"/>
-          <w:right w:val="nil"/>
-          <w:between w:val="nil"/>
-        </w:pBdr>
-      </w:pPr>
-      <w:r>
-        <w:t>....</w:t>
       </w:r>
     </w:p>
     <w:p>
@@ -9303,7 +9467,7 @@
 </file>
 
 <file path=customXml/itemProps1.xml><?xml version="1.0" encoding="utf-8"?>
-<ds:datastoreItem xmlns:ds="http://schemas.openxmlformats.org/officeDocument/2006/customXml" ds:itemID="{35455A4C-A4E7-4E98-A1B9-AFCA5066D6E6}">
+<ds:datastoreItem xmlns:ds="http://schemas.openxmlformats.org/officeDocument/2006/customXml" ds:itemID="{BC266E21-9C44-4B4B-BC6E-96DDC366BB45}">
   <ds:schemaRefs>
     <ds:schemaRef ds:uri="http://schemas.openxmlformats.org/officeDocument/2006/bibliography"/>
   </ds:schemaRefs>

</xml_diff>